<commit_message>
12/10 showing feet at the weho library
</commit_message>
<xml_diff>
--- a/Homeworks/FINAL/MedjoS_Final.docx
+++ b/Homeworks/FINAL/MedjoS_Final.docx
@@ -188,9 +188,68 @@
     </w:p>
     <w:p>
       <w:pPr>
+        <w:rPr>
+          <w:color w:val="674ea7"/>
+        </w:rPr>
+      </w:pPr>
+      <w:r>
+        <w:rPr>
+          <w:color w:val="674ea7"/>
+          <w:rtl w:val="0"/>
+        </w:rPr>
+        <w:t xml:space="preserve">Yes SVL has a significant effect on the weight of treefrogs (F-stat= 1016, p&lt;0.001).</w:t>
+      </w:r>
+    </w:p>
+    <w:p>
+      <w:pPr>
         <w:rPr/>
       </w:pPr>
       <w:r>
+        <w:rPr/>
+        <w:drawing>
+          <wp:inline distB="114300" distT="114300" distL="114300" distR="114300">
+            <wp:extent cx="3569018" cy="2301077"/>
+            <wp:effectExtent b="0" l="0" r="0" t="0"/>
+            <wp:docPr id="1" name="image1.png"/>
+            <a:graphic>
+              <a:graphicData uri="http://schemas.openxmlformats.org/drawingml/2006/picture">
+                <pic:pic>
+                  <pic:nvPicPr>
+                    <pic:cNvPr id="0" name="image1.png"/>
+                    <pic:cNvPicPr preferRelativeResize="0"/>
+                  </pic:nvPicPr>
+                  <pic:blipFill>
+                    <a:blip r:embed="rId7"/>
+                    <a:srcRect b="0" l="0" r="0" t="0"/>
+                    <a:stretch>
+                      <a:fillRect/>
+                    </a:stretch>
+                  </pic:blipFill>
+                  <pic:spPr>
+                    <a:xfrm>
+                      <a:off x="0" y="0"/>
+                      <a:ext cx="3569018" cy="2301077"/>
+                    </a:xfrm>
+                    <a:prstGeom prst="rect"/>
+                    <a:ln/>
+                  </pic:spPr>
+                </pic:pic>
+              </a:graphicData>
+            </a:graphic>
+          </wp:inline>
+        </w:drawing>
+      </w:r>
+      <w:r>
+        <w:rPr>
+          <w:rtl w:val="0"/>
+        </w:rPr>
+      </w:r>
+    </w:p>
+    <w:p>
+      <w:pPr>
+        <w:rPr/>
+      </w:pPr>
+      <w:r>
         <w:rPr>
           <w:rtl w:val="0"/>
         </w:rPr>
@@ -210,8 +269,32 @@
     </w:p>
     <w:p>
       <w:pPr>
-        <w:rPr/>
-      </w:pPr>
+        <w:rPr>
+          <w:color w:val="674ea7"/>
+        </w:rPr>
+      </w:pPr>
+      <w:sdt>
+        <w:sdtPr>
+          <w:tag w:val="goog_rdk_0"/>
+        </w:sdtPr>
+        <w:sdtContent>
+          <w:r>
+            <w:rPr>
+              <w:rFonts w:ascii="Arial Unicode MS" w:cs="Arial Unicode MS" w:eastAsia="Arial Unicode MS" w:hAnsi="Arial Unicode MS"/>
+              <w:color w:val="674ea7"/>
+              <w:rtl w:val="0"/>
+            </w:rPr>
+            <w:t xml:space="preserve">y = a + b(x) →</w:t>
+          </w:r>
+        </w:sdtContent>
+      </w:sdt>
+      <w:r>
+        <w:rPr>
+          <w:color w:val="674ea7"/>
+          <w:rtl w:val="0"/>
+        </w:rPr>
+        <w:t xml:space="preserve"> Weight = -8.714 + 0.256(SVL)</w:t>
+      </w:r>
       <w:r>
         <w:rPr>
           <w:rtl w:val="0"/>
@@ -1411,9 +1494,9 @@
       </w:r>
     </w:p>
     <w:sectPr>
-      <w:headerReference r:id="rId7" w:type="default"/>
-      <w:footerReference r:id="rId8" w:type="default"/>
-      <w:footerReference r:id="rId9" w:type="even"/>
+      <w:headerReference r:id="rId8" w:type="default"/>
+      <w:footerReference r:id="rId9" w:type="default"/>
+      <w:footerReference r:id="rId10" w:type="even"/>
       <w:pgSz w:h="15840" w:w="12240" w:orient="portrait"/>
       <w:pgMar w:bottom="1152" w:top="1152" w:left="1152" w:right="1152" w:header="720" w:footer="720"/>
       <w:pgNumType w:start="1"/>
@@ -2515,7 +2598,7 @@
 
 <file path=customXML/item1.xml><?xml version="1.0" encoding="utf-8"?>
 <go:gDocsCustomXmlDataStorage xmlns:go="http://customooxmlschemas.google.com/" xmlns:r="http://schemas.openxmlformats.org/officeDocument/2006/relationships" uri="GoogleDocsCustomDataVersion2">
-  <go:docsCustomData xmlns:go="http://customooxmlschemas.google.com/" roundtripDataSignature="AMtx7mgp0mOl/dZs+mE4vR1CvSLA9Tly5Q==">CgMxLjA4AHIhMS0zLUhTX3d5SUljanJlN1Z2Ql9hOWRUa3lvd1ZSanJj</go:docsCustomData>
+  <go:docsCustomData xmlns:go="http://customooxmlschemas.google.com/" roundtripDataSignature="AMtx7mjO3o/wCoLYszNxaSCo/XAjDTiVlA==">CgMxLjAaHQoBMBIYChYIB0ISEhBBcmlhbCBVbmljb2RlIE1TOAByITEtMy1IU193eUlJY2pyZTdWdkJfYTlkVGt5b3dWUmpyYw==</go:docsCustomData>
 </go:gDocsCustomXmlDataStorage>
 </file>
 

</xml_diff>

<commit_message>
12/11 mi pan zuzuzu
</commit_message>
<xml_diff>
--- a/Homeworks/FINAL/MedjoS_Final.docx
+++ b/Homeworks/FINAL/MedjoS_Final.docx
@@ -195,30 +195,30 @@
       <w:pPr>
         <w:rPr>
           <w:b w:val="1"/>
+          <w:color w:val="ab3c5e"/>
+        </w:rPr>
+      </w:pPr>
+      <w:r>
+        <w:rPr>
+          <w:b w:val="1"/>
+          <w:color w:val="ab3c5e"/>
+          <w:rtl w:val="0"/>
+        </w:rPr>
+        <w:t xml:space="preserve">A regression test on a linear model shows that</w:t>
+      </w:r>
+      <w:r>
+        <w:rPr>
+          <w:b w:val="1"/>
+          <w:color w:val="ab3c5e"/>
+          <w:rtl w:val="0"/>
+        </w:rPr>
+        <w:t xml:space="preserve"> SVL is significantly related to the weight of treefrogs (F-stat= 1016, p&lt;0.001). </w:t>
+      </w:r>
+    </w:p>
+    <w:p>
+      <w:pPr>
+        <w:rPr>
           <w:color w:val="674ea7"/>
-        </w:rPr>
-      </w:pPr>
-      <w:r>
-        <w:rPr>
-          <w:b w:val="1"/>
-          <w:color w:val="674ea7"/>
-          <w:rtl w:val="0"/>
-        </w:rPr>
-        <w:t xml:space="preserve">A regression test on a linear model shows that</w:t>
-      </w:r>
-      <w:r>
-        <w:rPr>
-          <w:b w:val="1"/>
-          <w:color w:val="674ea7"/>
-          <w:rtl w:val="0"/>
-        </w:rPr>
-        <w:t xml:space="preserve"> SVL is significantly related to the weight of treefrogs (F-stat= 1016, p&lt;0.001). </w:t>
-      </w:r>
-    </w:p>
-    <w:p>
-      <w:pPr>
-        <w:rPr>
-          <w:color w:val="674ea7"/>
           <w:sz w:val="20"/>
           <w:szCs w:val="20"/>
         </w:rPr>
@@ -241,13 +241,13 @@
       <w:pPr>
         <w:rPr>
           <w:b w:val="1"/>
-          <w:color w:val="674ea7"/>
-        </w:rPr>
-      </w:pPr>
-      <w:r>
-        <w:rPr>
-          <w:b w:val="1"/>
-          <w:color w:val="674ea7"/>
+          <w:color w:val="ab3c5e"/>
+        </w:rPr>
+      </w:pPr>
+      <w:r>
+        <w:rPr>
+          <w:b w:val="1"/>
+          <w:color w:val="ab3c5e"/>
           <w:rtl w:val="0"/>
         </w:rPr>
         <w:t xml:space="preserve">This is a strong relationship (r</w:t>
@@ -255,7 +255,7 @@
       <w:r>
         <w:rPr>
           <w:b w:val="1"/>
-          <w:color w:val="674ea7"/>
+          <w:color w:val="ab3c5e"/>
           <w:vertAlign w:val="superscript"/>
           <w:rtl w:val="0"/>
         </w:rPr>
@@ -264,7 +264,7 @@
       <w:r>
         <w:rPr>
           <w:b w:val="1"/>
-          <w:color w:val="674ea7"/>
+          <w:color w:val="ab3c5e"/>
           <w:rtl w:val="0"/>
         </w:rPr>
         <w:t xml:space="preserve"> = 0.91).</w:t>
@@ -335,13 +335,13 @@
       <w:pPr>
         <w:rPr>
           <w:b w:val="1"/>
-          <w:color w:val="674ea7"/>
-        </w:rPr>
-      </w:pPr>
-      <w:r>
-        <w:rPr>
-          <w:b w:val="1"/>
-          <w:color w:val="674ea7"/>
+          <w:color w:val="ab3c5e"/>
+        </w:rPr>
+      </w:pPr>
+      <w:r>
+        <w:rPr>
+          <w:b w:val="1"/>
+          <w:color w:val="ab3c5e"/>
           <w:rtl w:val="0"/>
         </w:rPr>
         <w:t xml:space="preserve">Jeanne would use the following formula: </w:t>
@@ -355,7 +355,7 @@
             <w:rPr>
               <w:rFonts w:ascii="Arial Unicode MS" w:cs="Arial Unicode MS" w:eastAsia="Arial Unicode MS" w:hAnsi="Arial Unicode MS"/>
               <w:b w:val="1"/>
-              <w:color w:val="674ea7"/>
+              <w:color w:val="ab3c5e"/>
               <w:rtl w:val="0"/>
             </w:rPr>
             <w:t xml:space="preserve">y = a + b(x) →</w:t>
@@ -365,7 +365,7 @@
       <w:r>
         <w:rPr>
           <w:b w:val="1"/>
-          <w:color w:val="674ea7"/>
+          <w:color w:val="ab3c5e"/>
           <w:rtl w:val="0"/>
         </w:rPr>
         <w:t xml:space="preserve"> Weight = -8.714 + 0.256(SVL)</w:t>
@@ -380,13 +380,13 @@
       <w:pPr>
         <w:rPr>
           <w:b w:val="1"/>
-          <w:color w:val="674ea7"/>
-        </w:rPr>
-      </w:pPr>
-      <w:r>
-        <w:rPr>
-          <w:b w:val="1"/>
-          <w:color w:val="674ea7"/>
+          <w:color w:val="ab3c5e"/>
+        </w:rPr>
+      </w:pPr>
+      <w:r>
+        <w:rPr>
+          <w:b w:val="1"/>
+          <w:color w:val="ab3c5e"/>
           <w:rtl w:val="0"/>
         </w:rPr>
         <w:t xml:space="preserve">a refers to the y-intercept when x=0 and b refers to the slope of SVL.</w:t>
@@ -555,35 +555,102 @@
     </w:p>
     <w:p>
       <w:pPr>
-        <w:keepNext w:val="0"/>
-        <w:keepLines w:val="0"/>
-        <w:pageBreakBefore w:val="0"/>
-        <w:widowControl w:val="1"/>
-        <w:pBdr>
-          <w:top w:space="0" w:sz="0" w:val="nil"/>
-          <w:left w:space="0" w:sz="0" w:val="nil"/>
-          <w:bottom w:space="0" w:sz="0" w:val="nil"/>
-          <w:right w:space="0" w:sz="0" w:val="nil"/>
-          <w:between w:space="0" w:sz="0" w:val="nil"/>
-        </w:pBdr>
-        <w:shd w:fill="auto" w:val="clear"/>
-        <w:spacing w:after="240" w:before="0" w:line="240" w:lineRule="auto"/>
-        <w:ind w:left="0" w:right="0" w:firstLine="0"/>
-        <w:jc w:val="left"/>
-        <w:rPr>
-          <w:rFonts w:ascii="Arial" w:cs="Arial" w:eastAsia="Arial" w:hAnsi="Arial"/>
-          <w:b w:val="0"/>
-          <w:i w:val="0"/>
-          <w:smallCaps w:val="0"/>
-          <w:strike w:val="0"/>
-          <w:color w:val="0000ff"/>
-          <w:sz w:val="24"/>
-          <w:szCs w:val="24"/>
-          <w:u w:val="none"/>
-          <w:shd w:fill="auto" w:val="clear"/>
-          <w:vertAlign w:val="baseline"/>
-        </w:rPr>
-      </w:pPr>
+        <w:rPr>
+          <w:b w:val="1"/>
+          <w:color w:val="ab3c5e"/>
+        </w:rPr>
+      </w:pPr>
+      <w:r>
+        <w:rPr>
+          <w:b w:val="1"/>
+          <w:color w:val="ab3c5e"/>
+          <w:rtl w:val="0"/>
+        </w:rPr>
+        <w:t xml:space="preserve">After running a G test and a X</w:t>
+      </w:r>
+      <w:r>
+        <w:rPr>
+          <w:b w:val="1"/>
+          <w:color w:val="ab3c5e"/>
+          <w:vertAlign w:val="superscript"/>
+          <w:rtl w:val="0"/>
+        </w:rPr>
+        <w:t xml:space="preserve">2</w:t>
+      </w:r>
+      <w:r>
+        <w:rPr>
+          <w:b w:val="1"/>
+          <w:color w:val="ab3c5e"/>
+          <w:rtl w:val="0"/>
+        </w:rPr>
+        <w:t xml:space="preserve"> test on observed and expected values (a 50% split of observations) I found that there is no significant difference between the amount of roadkill on rural roads compared to urban roads.</w:t>
+      </w:r>
+    </w:p>
+    <w:p>
+      <w:pPr>
+        <w:rPr>
+          <w:b w:val="1"/>
+          <w:color w:val="ab3c5e"/>
+        </w:rPr>
+      </w:pPr>
+      <w:r>
+        <w:rPr>
+          <w:b w:val="1"/>
+          <w:color w:val="ab3c5e"/>
+          <w:rtl w:val="0"/>
+        </w:rPr>
+        <w:t xml:space="preserve">G test: G-value= 2.697, p&gt;0.05</w:t>
+      </w:r>
+    </w:p>
+    <w:p>
+      <w:pPr>
+        <w:rPr>
+          <w:b w:val="1"/>
+          <w:color w:val="ab3c5e"/>
+        </w:rPr>
+      </w:pPr>
+      <w:r>
+        <w:rPr>
+          <w:b w:val="1"/>
+          <w:color w:val="ab3c5e"/>
+          <w:rtl w:val="0"/>
+        </w:rPr>
+        <w:t xml:space="preserve">X</w:t>
+      </w:r>
+      <w:r>
+        <w:rPr>
+          <w:b w:val="1"/>
+          <w:color w:val="ab3c5e"/>
+          <w:vertAlign w:val="superscript"/>
+          <w:rtl w:val="0"/>
+        </w:rPr>
+        <w:t xml:space="preserve">2</w:t>
+      </w:r>
+      <w:r>
+        <w:rPr>
+          <w:b w:val="1"/>
+          <w:color w:val="ab3c5e"/>
+          <w:rtl w:val="0"/>
+        </w:rPr>
+        <w:t xml:space="preserve"> test: X</w:t>
+      </w:r>
+      <w:r>
+        <w:rPr>
+          <w:b w:val="1"/>
+          <w:color w:val="ab3c5e"/>
+          <w:vertAlign w:val="superscript"/>
+          <w:rtl w:val="0"/>
+        </w:rPr>
+        <w:t xml:space="preserve">2</w:t>
+      </w:r>
+      <w:r>
+        <w:rPr>
+          <w:b w:val="1"/>
+          <w:color w:val="ab3c5e"/>
+          <w:rtl w:val="0"/>
+        </w:rPr>
+        <w:t xml:space="preserve">= 2.691, p&gt;0.05</w:t>
+      </w:r>
       <w:r>
         <w:rPr>
           <w:rtl w:val="0"/>
@@ -593,10 +660,15 @@
     <w:p>
       <w:pPr>
         <w:spacing w:after="120" w:lineRule="auto"/>
-        <w:rPr/>
-      </w:pPr>
-      <w:r>
-        <w:rPr>
+        <w:rPr>
+          <w:sz w:val="20"/>
+          <w:szCs w:val="20"/>
+        </w:rPr>
+      </w:pPr>
+      <w:r>
+        <w:rPr>
+          <w:sz w:val="20"/>
+          <w:szCs w:val="20"/>
           <w:rtl w:val="0"/>
         </w:rPr>
         <w:t xml:space="preserve">3. Sophia is a psychologist studying the effects of cognitive behavioral therapy (CBT) on anorexia nervosa. She found 55 people to participate in the study. Each person was randomly assigned to the control treatment (no therapy) or assigned to receive cognitive behavioral therapy once a week for four months. She measured the weight of each person at the beginning and end of the study and determined their change in weight over four months. The data are in the file </w:t>
@@ -604,12 +676,16 @@
       <w:r>
         <w:rPr>
           <w:i w:val="1"/>
+          <w:sz w:val="20"/>
+          <w:szCs w:val="20"/>
           <w:rtl w:val="0"/>
         </w:rPr>
         <w:t xml:space="preserve">anorexia.csv</w:t>
       </w:r>
       <w:r>
         <w:rPr>
+          <w:sz w:val="20"/>
+          <w:szCs w:val="20"/>
           <w:rtl w:val="0"/>
         </w:rPr>
         <w:t xml:space="preserve">.</w:t>
@@ -636,18 +712,21 @@
         <w:spacing w:after="120" w:before="0" w:line="240" w:lineRule="auto"/>
         <w:ind w:left="720" w:right="0" w:hanging="360"/>
         <w:jc w:val="left"/>
-        <w:rPr/>
-      </w:pPr>
-      <w:r>
-        <w:rPr>
-          <w:rFonts w:ascii="Arial" w:cs="Arial" w:eastAsia="Arial" w:hAnsi="Arial"/>
-          <w:b w:val="0"/>
-          <w:i w:val="0"/>
-          <w:smallCaps w:val="0"/>
-          <w:strike w:val="0"/>
-          <w:color w:val="000000"/>
-          <w:sz w:val="24"/>
-          <w:szCs w:val="24"/>
+        <w:rPr>
+          <w:sz w:val="20"/>
+          <w:szCs w:val="20"/>
+        </w:rPr>
+      </w:pPr>
+      <w:r>
+        <w:rPr>
+          <w:rFonts w:ascii="Arial" w:cs="Arial" w:eastAsia="Arial" w:hAnsi="Arial"/>
+          <w:b w:val="0"/>
+          <w:i w:val="0"/>
+          <w:smallCaps w:val="0"/>
+          <w:strike w:val="0"/>
+          <w:color w:val="000000"/>
+          <w:sz w:val="20"/>
+          <w:szCs w:val="20"/>
           <w:u w:val="none"/>
           <w:shd w:fill="auto" w:val="clear"/>
           <w:vertAlign w:val="baseline"/>
@@ -705,7 +784,39 @@
         <w:t xml:space="preserve">Mean</w:t>
         <w:tab/>
         <w:tab/>
+      </w:r>
+      <w:r>
+        <w:rPr>
+          <w:b w:val="1"/>
+          <w:i w:val="0"/>
+          <w:smallCaps w:val="0"/>
+          <w:strike w:val="0"/>
+          <w:color w:val="ab3c5e"/>
+          <w:sz w:val="24"/>
+          <w:szCs w:val="24"/>
+          <w:u w:val="none"/>
+          <w:shd w:fill="auto" w:val="clear"/>
+          <w:vertAlign w:val="baseline"/>
+          <w:rtl w:val="0"/>
+        </w:rPr>
+        <w:t xml:space="preserve">7.069091</w:t>
         <w:tab/>
+      </w:r>
+      <w:r>
+        <w:rPr>
+          <w:rFonts w:ascii="Arial" w:cs="Arial" w:eastAsia="Arial" w:hAnsi="Arial"/>
+          <w:b w:val="0"/>
+          <w:i w:val="0"/>
+          <w:smallCaps w:val="0"/>
+          <w:strike w:val="0"/>
+          <w:color w:val="000000"/>
+          <w:sz w:val="24"/>
+          <w:szCs w:val="24"/>
+          <w:u w:val="none"/>
+          <w:shd w:fill="auto" w:val="clear"/>
+          <w:vertAlign w:val="baseline"/>
+          <w:rtl w:val="0"/>
+        </w:rPr>
         <w:tab/>
       </w:r>
       <w:r>
@@ -737,7 +848,7 @@
           <w:i w:val="0"/>
           <w:smallCaps w:val="0"/>
           <w:strike w:val="0"/>
-          <w:color w:val="0000ff"/>
+          <w:color w:val="ab3c5e"/>
           <w:sz w:val="24"/>
           <w:szCs w:val="24"/>
           <w:u w:val="none"/>
@@ -761,14 +872,48 @@
           <w:rtl w:val="0"/>
         </w:rPr>
         <w:t xml:space="preserve">Median</w:t>
+      </w:r>
+      <w:r>
+        <w:rPr>
+          <w:rFonts w:ascii="Arial" w:cs="Arial" w:eastAsia="Arial" w:hAnsi="Arial"/>
+          <w:b w:val="0"/>
+          <w:i w:val="0"/>
+          <w:smallCaps w:val="0"/>
+          <w:strike w:val="0"/>
+          <w:color w:val="ab3c5e"/>
+          <w:sz w:val="24"/>
+          <w:szCs w:val="24"/>
+          <w:u w:val="none"/>
+          <w:shd w:fill="auto" w:val="clear"/>
+          <w:vertAlign w:val="baseline"/>
+          <w:rtl w:val="0"/>
+        </w:rPr>
         <w:tab/>
+      </w:r>
+      <w:r>
+        <w:rPr>
+          <w:b w:val="1"/>
+          <w:color w:val="ab3c5e"/>
+          <w:rtl w:val="0"/>
+        </w:rPr>
+        <w:t xml:space="preserve">6.6</w:t>
+      </w:r>
+      <w:r>
+        <w:rPr>
+          <w:rFonts w:ascii="Arial" w:cs="Arial" w:eastAsia="Arial" w:hAnsi="Arial"/>
+          <w:b w:val="0"/>
+          <w:i w:val="0"/>
+          <w:smallCaps w:val="0"/>
+          <w:strike w:val="0"/>
+          <w:color w:val="ab3c5e"/>
+          <w:sz w:val="24"/>
+          <w:szCs w:val="24"/>
+          <w:u w:val="none"/>
+          <w:shd w:fill="auto" w:val="clear"/>
+          <w:vertAlign w:val="baseline"/>
+          <w:rtl w:val="0"/>
+        </w:rPr>
         <w:tab/>
-        <w:tab/>
-      </w:r>
-      <w:r>
-        <w:rPr>
-          <w:rtl w:val="0"/>
-        </w:rPr>
       </w:r>
     </w:p>
     <w:p>
@@ -789,12 +934,11 @@
         <w:ind w:left="720" w:right="0" w:firstLine="0"/>
         <w:jc w:val="left"/>
         <w:rPr>
-          <w:rFonts w:ascii="Arial" w:cs="Arial" w:eastAsia="Arial" w:hAnsi="Arial"/>
-          <w:b w:val="0"/>
-          <w:i w:val="0"/>
-          <w:smallCaps w:val="0"/>
-          <w:strike w:val="0"/>
-          <w:color w:val="0000ff"/>
+          <w:b w:val="1"/>
+          <w:i w:val="0"/>
+          <w:smallCaps w:val="0"/>
+          <w:strike w:val="0"/>
+          <w:color w:val="38761d"/>
           <w:sz w:val="24"/>
           <w:szCs w:val="24"/>
           <w:u w:val="none"/>
@@ -820,12 +964,38 @@
         <w:t xml:space="preserve">S.D.</w:t>
         <w:tab/>
         <w:tab/>
+      </w:r>
+      <w:r>
+        <w:rPr>
+          <w:b w:val="1"/>
+          <w:i w:val="0"/>
+          <w:smallCaps w:val="0"/>
+          <w:strike w:val="0"/>
+          <w:color w:val="ab3c5e"/>
+          <w:sz w:val="24"/>
+          <w:szCs w:val="24"/>
+          <w:u w:val="none"/>
+          <w:shd w:fill="auto" w:val="clear"/>
+          <w:vertAlign w:val="baseline"/>
+          <w:rtl w:val="0"/>
+        </w:rPr>
+        <w:t xml:space="preserve">8.904199</w:t>
+      </w:r>
+      <w:r>
+        <w:rPr>
+          <w:b w:val="1"/>
+          <w:i w:val="0"/>
+          <w:smallCaps w:val="0"/>
+          <w:strike w:val="0"/>
+          <w:color w:val="38761d"/>
+          <w:sz w:val="24"/>
+          <w:szCs w:val="24"/>
+          <w:u w:val="none"/>
+          <w:shd w:fill="auto" w:val="clear"/>
+          <w:vertAlign w:val="baseline"/>
+          <w:rtl w:val="0"/>
+        </w:rPr>
         <w:tab/>
-      </w:r>
-      <w:r>
-        <w:rPr>
-          <w:rtl w:val="0"/>
-        </w:rPr>
       </w:r>
     </w:p>
     <w:p>
@@ -876,7 +1046,54 @@
         </w:rPr>
         <w:t xml:space="preserve">S.E.M.</w:t>
         <w:tab/>
+      </w:r>
+      <w:r>
+        <w:rPr>
+          <w:b w:val="1"/>
+          <w:i w:val="0"/>
+          <w:smallCaps w:val="0"/>
+          <w:strike w:val="0"/>
+          <w:color w:val="ab3c5e"/>
+          <w:sz w:val="24"/>
+          <w:szCs w:val="24"/>
+          <w:u w:val="none"/>
+          <w:shd w:fill="auto" w:val="clear"/>
+          <w:vertAlign w:val="baseline"/>
+          <w:rtl w:val="0"/>
+        </w:rPr>
+        <w:t xml:space="preserve">1.200642</w:t>
+      </w:r>
+      <w:r>
+        <w:rPr>
+          <w:b w:val="1"/>
+          <w:i w:val="0"/>
+          <w:smallCaps w:val="0"/>
+          <w:strike w:val="0"/>
+          <w:color w:val="38761d"/>
+          <w:sz w:val="24"/>
+          <w:szCs w:val="24"/>
+          <w:u w:val="none"/>
+          <w:shd w:fill="auto" w:val="clear"/>
+          <w:vertAlign w:val="baseline"/>
+          <w:rtl w:val="0"/>
+        </w:rPr>
         <w:tab/>
+      </w:r>
+      <w:r>
+        <w:rPr>
+          <w:rFonts w:ascii="Arial" w:cs="Arial" w:eastAsia="Arial" w:hAnsi="Arial"/>
+          <w:b w:val="0"/>
+          <w:i w:val="0"/>
+          <w:smallCaps w:val="0"/>
+          <w:strike w:val="0"/>
+          <w:color w:val="000000"/>
+          <w:sz w:val="24"/>
+          <w:szCs w:val="24"/>
+          <w:u w:val="none"/>
+          <w:shd w:fill="auto" w:val="clear"/>
+          <w:vertAlign w:val="baseline"/>
+          <w:rtl w:val="0"/>
+        </w:rPr>
         <w:tab/>
       </w:r>
       <w:r>
@@ -903,17 +1120,8 @@
         <w:ind w:left="720" w:right="0" w:firstLine="0"/>
         <w:jc w:val="left"/>
         <w:rPr>
-          <w:rFonts w:ascii="Arial" w:cs="Arial" w:eastAsia="Arial" w:hAnsi="Arial"/>
-          <w:b w:val="0"/>
-          <w:i w:val="0"/>
-          <w:smallCaps w:val="0"/>
-          <w:strike w:val="0"/>
-          <w:color w:val="0000ff"/>
-          <w:sz w:val="24"/>
-          <w:szCs w:val="24"/>
-          <w:u w:val="none"/>
-          <w:shd w:fill="auto" w:val="clear"/>
-          <w:vertAlign w:val="baseline"/>
+          <w:b w:val="1"/>
+          <w:color w:val="ab3c5e"/>
         </w:rPr>
       </w:pPr>
       <w:r>
@@ -950,7 +1158,68 @@
         </w:rPr>
         <w:tab/>
         <w:tab/>
-        <w:tab/>
+      </w:r>
+      <w:r>
+        <w:rPr>
+          <w:b w:val="1"/>
+          <w:color w:val="ab3c5e"/>
+          <w:rtl w:val="0"/>
+        </w:rPr>
+        <w:t xml:space="preserve">1.259596 or 125.96%</w:t>
+      </w:r>
+    </w:p>
+    <w:p>
+      <w:pPr>
+        <w:keepNext w:val="0"/>
+        <w:keepLines w:val="0"/>
+        <w:pageBreakBefore w:val="0"/>
+        <w:widowControl w:val="1"/>
+        <w:pBdr>
+          <w:top w:space="0" w:sz="0" w:val="nil"/>
+          <w:left w:space="0" w:sz="0" w:val="nil"/>
+          <w:bottom w:space="0" w:sz="0" w:val="nil"/>
+          <w:right w:space="0" w:sz="0" w:val="nil"/>
+          <w:between w:space="0" w:sz="0" w:val="nil"/>
+        </w:pBdr>
+        <w:shd w:fill="auto" w:val="clear"/>
+        <w:spacing w:after="120" w:before="0" w:line="240" w:lineRule="auto"/>
+        <w:ind w:left="720" w:right="0" w:firstLine="0"/>
+        <w:jc w:val="left"/>
+        <w:rPr>
+          <w:b w:val="1"/>
+          <w:i w:val="0"/>
+          <w:smallCaps w:val="0"/>
+          <w:strike w:val="0"/>
+          <w:color w:val="ab3c5e"/>
+          <w:sz w:val="24"/>
+          <w:szCs w:val="24"/>
+          <w:u w:val="none"/>
+          <w:shd w:fill="auto" w:val="clear"/>
+          <w:vertAlign w:val="baseline"/>
+        </w:rPr>
+      </w:pPr>
+      <w:r>
+        <w:rPr>
+          <w:b w:val="1"/>
+          <w:color w:val="ab3c5e"/>
+          <w:rtl w:val="0"/>
+        </w:rPr>
+        <w:t xml:space="preserve">Even though we have high CV the data is normally distributed.</w:t>
+      </w:r>
+      <w:r>
+        <w:rPr>
+          <w:b w:val="1"/>
+          <w:i w:val="0"/>
+          <w:smallCaps w:val="0"/>
+          <w:strike w:val="0"/>
+          <w:color w:val="ab3c5e"/>
+          <w:sz w:val="24"/>
+          <w:szCs w:val="24"/>
+          <w:u w:val="none"/>
+          <w:shd w:fill="auto" w:val="clear"/>
+          <w:vertAlign w:val="baseline"/>
+          <w:rtl w:val="0"/>
+        </w:rPr>
         <w:tab/>
       </w:r>
     </w:p>
@@ -1030,23 +1299,17 @@
         <w:ind w:left="0" w:right="0" w:firstLine="0"/>
         <w:jc w:val="left"/>
         <w:rPr>
-          <w:rFonts w:ascii="Arial" w:cs="Arial" w:eastAsia="Arial" w:hAnsi="Arial"/>
-          <w:b w:val="0"/>
-          <w:i w:val="0"/>
-          <w:smallCaps w:val="0"/>
-          <w:strike w:val="0"/>
-          <w:color w:val="0000ff"/>
-          <w:sz w:val="24"/>
-          <w:szCs w:val="24"/>
-          <w:u w:val="none"/>
-          <w:shd w:fill="auto" w:val="clear"/>
-          <w:vertAlign w:val="baseline"/>
-        </w:rPr>
-      </w:pPr>
-      <w:r>
-        <w:rPr>
-          <w:rtl w:val="0"/>
-        </w:rPr>
+          <w:b w:val="1"/>
+          <w:color w:val="ab3c5e"/>
+        </w:rPr>
+      </w:pPr>
+      <w:r>
+        <w:rPr>
+          <w:b w:val="1"/>
+          <w:color w:val="ab3c5e"/>
+          <w:rtl w:val="0"/>
+        </w:rPr>
+        <w:t xml:space="preserve">I used Welch’s test because the variances between treatment groups are not equal. I found that there is a significant effect of Treatment on Weight change (t=-2.2418, p&lt;0.05). </w:t>
       </w:r>
     </w:p>
     <w:p>
@@ -1067,69 +1330,52 @@
         <w:ind w:left="0" w:right="0" w:firstLine="0"/>
         <w:jc w:val="left"/>
         <w:rPr>
-          <w:rFonts w:ascii="Arial" w:cs="Arial" w:eastAsia="Arial" w:hAnsi="Arial"/>
-          <w:b w:val="0"/>
-          <w:i w:val="0"/>
-          <w:smallCaps w:val="0"/>
-          <w:strike w:val="0"/>
-          <w:color w:val="000000"/>
-          <w:sz w:val="24"/>
-          <w:szCs w:val="24"/>
-          <w:u w:val="none"/>
-          <w:shd w:fill="auto" w:val="clear"/>
-          <w:vertAlign w:val="baseline"/>
-        </w:rPr>
-      </w:pPr>
-      <w:r>
-        <w:rPr>
-          <w:rFonts w:ascii="Arial" w:cs="Arial" w:eastAsia="Arial" w:hAnsi="Arial"/>
-          <w:b w:val="0"/>
-          <w:i w:val="0"/>
-          <w:smallCaps w:val="0"/>
-          <w:strike w:val="0"/>
-          <w:color w:val="000000"/>
-          <w:sz w:val="24"/>
-          <w:szCs w:val="24"/>
-          <w:u w:val="none"/>
-          <w:shd w:fill="auto" w:val="clear"/>
-          <w:vertAlign w:val="baseline"/>
-          <w:rtl w:val="0"/>
-        </w:rPr>
-        <w:t xml:space="preserve">4. Erin in the Steele Lab studied kelp bass at several different sites along the coast of California. She wanted to know if density of this fish was related to the habitat attributes of the site. At each site she sampled the site using four independent transects. In addition to recording the number of kelp bass on each transect at each of the 7 sites, she recorded six attributes of the habitat: the approximate volume of space occupied by kelp, water temperature, salinity, and the percent cover of sand, seagrass, and rock. The data are in the file </w:t>
-      </w:r>
-      <w:r>
-        <w:rPr>
-          <w:rFonts w:ascii="Arial" w:cs="Arial" w:eastAsia="Arial" w:hAnsi="Arial"/>
-          <w:b w:val="0"/>
-          <w:i w:val="1"/>
-          <w:smallCaps w:val="0"/>
-          <w:strike w:val="0"/>
-          <w:color w:val="000000"/>
-          <w:sz w:val="24"/>
-          <w:szCs w:val="24"/>
-          <w:u w:val="none"/>
-          <w:shd w:fill="auto" w:val="clear"/>
-          <w:vertAlign w:val="baseline"/>
-          <w:rtl w:val="0"/>
-        </w:rPr>
-        <w:t xml:space="preserve">habitats.csv</w:t>
-      </w:r>
-      <w:r>
-        <w:rPr>
-          <w:rFonts w:ascii="Arial" w:cs="Arial" w:eastAsia="Arial" w:hAnsi="Arial"/>
-          <w:b w:val="0"/>
-          <w:i w:val="0"/>
-          <w:smallCaps w:val="0"/>
-          <w:strike w:val="0"/>
-          <w:color w:val="000000"/>
-          <w:sz w:val="24"/>
-          <w:szCs w:val="24"/>
-          <w:u w:val="none"/>
-          <w:shd w:fill="auto" w:val="clear"/>
-          <w:vertAlign w:val="baseline"/>
-          <w:rtl w:val="0"/>
-        </w:rPr>
-        <w:t xml:space="preserve">. </w:t>
+          <w:b w:val="1"/>
+          <w:color w:val="38761d"/>
+        </w:rPr>
+      </w:pPr>
+      <w:r>
+        <w:rPr>
+          <w:b w:val="1"/>
+          <w:color w:val="38761d"/>
+        </w:rPr>
+        <w:drawing>
+          <wp:inline distB="114300" distT="114300" distL="114300" distR="114300">
+            <wp:extent cx="5102543" cy="3692021"/>
+            <wp:effectExtent b="0" l="0" r="0" t="0"/>
+            <wp:docPr id="2" name="image2.png"/>
+            <a:graphic>
+              <a:graphicData uri="http://schemas.openxmlformats.org/drawingml/2006/picture">
+                <pic:pic>
+                  <pic:nvPicPr>
+                    <pic:cNvPr id="0" name="image2.png"/>
+                    <pic:cNvPicPr preferRelativeResize="0"/>
+                  </pic:nvPicPr>
+                  <pic:blipFill>
+                    <a:blip r:embed="rId8"/>
+                    <a:srcRect b="0" l="0" r="0" t="0"/>
+                    <a:stretch>
+                      <a:fillRect/>
+                    </a:stretch>
+                  </pic:blipFill>
+                  <pic:spPr>
+                    <a:xfrm>
+                      <a:off x="0" y="0"/>
+                      <a:ext cx="5102543" cy="3692021"/>
+                    </a:xfrm>
+                    <a:prstGeom prst="rect"/>
+                    <a:ln/>
+                  </pic:spPr>
+                </pic:pic>
+              </a:graphicData>
+            </a:graphic>
+          </wp:inline>
+        </w:drawing>
+      </w:r>
+      <w:r>
+        <w:rPr>
+          <w:rtl w:val="0"/>
+        </w:rPr>
       </w:r>
     </w:p>
     <w:p>
@@ -1150,69 +1396,16 @@
         <w:ind w:left="0" w:right="0" w:firstLine="0"/>
         <w:jc w:val="left"/>
         <w:rPr>
-          <w:rFonts w:ascii="Arial" w:cs="Arial" w:eastAsia="Arial" w:hAnsi="Arial"/>
-          <w:b w:val="0"/>
-          <w:i w:val="0"/>
-          <w:smallCaps w:val="0"/>
-          <w:strike w:val="0"/>
-          <w:color w:val="000000"/>
-          <w:sz w:val="24"/>
-          <w:szCs w:val="24"/>
-          <w:u w:val="none"/>
-          <w:shd w:fill="auto" w:val="clear"/>
-          <w:vertAlign w:val="baseline"/>
-        </w:rPr>
-      </w:pPr>
-      <w:r>
-        <w:rPr>
-          <w:rFonts w:ascii="Arial" w:cs="Arial" w:eastAsia="Arial" w:hAnsi="Arial"/>
-          <w:b w:val="0"/>
-          <w:i w:val="0"/>
-          <w:smallCaps w:val="0"/>
-          <w:strike w:val="0"/>
-          <w:color w:val="000000"/>
-          <w:sz w:val="24"/>
-          <w:szCs w:val="24"/>
-          <w:u w:val="none"/>
-          <w:shd w:fill="auto" w:val="clear"/>
-          <w:vertAlign w:val="baseline"/>
-          <w:rtl w:val="0"/>
-        </w:rPr>
-        <w:t xml:space="preserve">(a) (5 pts) First, convert all habitat variables to z-scores and then use Principal Components Analysis (PCA) to derive components that summarize the variation in the </w:t>
-      </w:r>
-      <w:r>
-        <w:rPr>
-          <w:rFonts w:ascii="Arial" w:cs="Arial" w:eastAsia="Arial" w:hAnsi="Arial"/>
-          <w:b w:val="1"/>
-          <w:i w:val="0"/>
-          <w:smallCaps w:val="0"/>
-          <w:strike w:val="0"/>
-          <w:color w:val="000000"/>
-          <w:sz w:val="24"/>
-          <w:szCs w:val="24"/>
-          <w:u w:val="none"/>
-          <w:shd w:fill="auto" w:val="clear"/>
-          <w:vertAlign w:val="baseline"/>
-          <w:rtl w:val="0"/>
-        </w:rPr>
-        <w:t xml:space="preserve">six</w:t>
-      </w:r>
-      <w:r>
-        <w:rPr>
-          <w:rFonts w:ascii="Arial" w:cs="Arial" w:eastAsia="Arial" w:hAnsi="Arial"/>
-          <w:b w:val="0"/>
-          <w:i w:val="0"/>
-          <w:smallCaps w:val="0"/>
-          <w:strike w:val="0"/>
-          <w:color w:val="000000"/>
-          <w:sz w:val="24"/>
-          <w:szCs w:val="24"/>
-          <w:u w:val="none"/>
-          <w:shd w:fill="auto" w:val="clear"/>
-          <w:vertAlign w:val="baseline"/>
-          <w:rtl w:val="0"/>
-        </w:rPr>
-        <w:t xml:space="preserve"> habitat variables (do not include kelp bass density). How many components would you need to include to capture 70% of the variance in the original data? How much variance in the original data is explained by the first two principal components? Which variables are most strongly related to PC1 and PC2? </w:t>
+          <w:b w:val="1"/>
+          <w:color w:val="38761d"/>
+          <w:sz w:val="20"/>
+          <w:szCs w:val="20"/>
+        </w:rPr>
+      </w:pPr>
+      <w:r>
+        <w:rPr>
+          <w:rtl w:val="0"/>
+        </w:rPr>
       </w:r>
     </w:p>
     <w:p>
@@ -1239,29 +1432,63 @@
           <w:smallCaps w:val="0"/>
           <w:strike w:val="0"/>
           <w:color w:val="000000"/>
-          <w:sz w:val="24"/>
-          <w:szCs w:val="24"/>
-          <w:u w:val="none"/>
-          <w:shd w:fill="auto" w:val="clear"/>
-          <w:vertAlign w:val="baseline"/>
-        </w:rPr>
-      </w:pPr>
-      <w:r>
-        <w:rPr>
-          <w:rFonts w:ascii="Arial" w:cs="Arial" w:eastAsia="Arial" w:hAnsi="Arial"/>
-          <w:b w:val="0"/>
-          <w:i w:val="0"/>
-          <w:smallCaps w:val="0"/>
-          <w:strike w:val="0"/>
-          <w:color w:val="000000"/>
-          <w:sz w:val="24"/>
-          <w:szCs w:val="24"/>
-          <w:u w:val="none"/>
-          <w:shd w:fill="auto" w:val="clear"/>
-          <w:vertAlign w:val="baseline"/>
-          <w:rtl w:val="0"/>
-        </w:rPr>
-        <w:t xml:space="preserve">(b) (5 pts) Use perMANOVA with the original (i.e. use the raw data, not z-scores) six habitat variables to determine whether the seven sites differ in habitat variables. Does habitat differ among sites?</w:t>
+          <w:sz w:val="20"/>
+          <w:szCs w:val="20"/>
+          <w:u w:val="none"/>
+          <w:shd w:fill="auto" w:val="clear"/>
+          <w:vertAlign w:val="baseline"/>
+        </w:rPr>
+      </w:pPr>
+      <w:r>
+        <w:rPr>
+          <w:rFonts w:ascii="Arial" w:cs="Arial" w:eastAsia="Arial" w:hAnsi="Arial"/>
+          <w:b w:val="0"/>
+          <w:i w:val="0"/>
+          <w:smallCaps w:val="0"/>
+          <w:strike w:val="0"/>
+          <w:color w:val="000000"/>
+          <w:sz w:val="20"/>
+          <w:szCs w:val="20"/>
+          <w:u w:val="none"/>
+          <w:shd w:fill="auto" w:val="clear"/>
+          <w:vertAlign w:val="baseline"/>
+          <w:rtl w:val="0"/>
+        </w:rPr>
+        <w:t xml:space="preserve">4. Erin in the Steele Lab studied kelp bass at several different sites along the coast of California. She wanted to know if density of this fish was related to the habitat attributes of the site. At each site she sampled the site using four independent transects. In addition to recording the number of kelp bass on each transect at each of the 7 sites, she recorded six attributes of the habitat: the approximate volume of space occupied by kelp, water temperature, salinity, and the percent cover of sand, seagrass, and rock. The data are in the file </w:t>
+      </w:r>
+      <w:r>
+        <w:rPr>
+          <w:rFonts w:ascii="Arial" w:cs="Arial" w:eastAsia="Arial" w:hAnsi="Arial"/>
+          <w:b w:val="0"/>
+          <w:i w:val="1"/>
+          <w:smallCaps w:val="0"/>
+          <w:strike w:val="0"/>
+          <w:color w:val="000000"/>
+          <w:sz w:val="20"/>
+          <w:szCs w:val="20"/>
+          <w:u w:val="none"/>
+          <w:shd w:fill="auto" w:val="clear"/>
+          <w:vertAlign w:val="baseline"/>
+          <w:rtl w:val="0"/>
+        </w:rPr>
+        <w:t xml:space="preserve">habitats.csv</w:t>
+      </w:r>
+      <w:r>
+        <w:rPr>
+          <w:rFonts w:ascii="Arial" w:cs="Arial" w:eastAsia="Arial" w:hAnsi="Arial"/>
+          <w:b w:val="0"/>
+          <w:i w:val="0"/>
+          <w:smallCaps w:val="0"/>
+          <w:strike w:val="0"/>
+          <w:color w:val="000000"/>
+          <w:sz w:val="20"/>
+          <w:szCs w:val="20"/>
+          <w:u w:val="none"/>
+          <w:shd w:fill="auto" w:val="clear"/>
+          <w:vertAlign w:val="baseline"/>
+          <w:rtl w:val="0"/>
+        </w:rPr>
+        <w:t xml:space="preserve">. </w:t>
       </w:r>
     </w:p>
     <w:p>
@@ -1310,19 +1537,41 @@
           <w:vertAlign w:val="baseline"/>
           <w:rtl w:val="0"/>
         </w:rPr>
-        <w:t xml:space="preserve">(c) (5 pts) Finally, let’s return to Erin’s original question about kelp bass densities. Use multiple regression to determine whether the original (raw data) six habitat variables have any effect on kelp bass density. Describe any significant effects.</w:t>
-      </w:r>
-    </w:p>
-    <w:p>
-      <w:pPr>
-        <w:rPr>
-          <w:color w:val="0000ff"/>
-        </w:rPr>
-      </w:pPr>
-      <w:r>
-        <w:rPr>
-          <w:rtl w:val="0"/>
-        </w:rPr>
+        <w:t xml:space="preserve">(a) (5 pts) First, convert all habitat variables to z-scores and then use Principal Components Analysis (PCA) to derive components that summarize the variation in the </w:t>
+      </w:r>
+      <w:r>
+        <w:rPr>
+          <w:rFonts w:ascii="Arial" w:cs="Arial" w:eastAsia="Arial" w:hAnsi="Arial"/>
+          <w:b w:val="1"/>
+          <w:i w:val="0"/>
+          <w:smallCaps w:val="0"/>
+          <w:strike w:val="0"/>
+          <w:color w:val="000000"/>
+          <w:sz w:val="24"/>
+          <w:szCs w:val="24"/>
+          <w:u w:val="none"/>
+          <w:shd w:fill="auto" w:val="clear"/>
+          <w:vertAlign w:val="baseline"/>
+          <w:rtl w:val="0"/>
+        </w:rPr>
+        <w:t xml:space="preserve">six</w:t>
+      </w:r>
+      <w:r>
+        <w:rPr>
+          <w:rFonts w:ascii="Arial" w:cs="Arial" w:eastAsia="Arial" w:hAnsi="Arial"/>
+          <w:b w:val="0"/>
+          <w:i w:val="0"/>
+          <w:smallCaps w:val="0"/>
+          <w:strike w:val="0"/>
+          <w:color w:val="000000"/>
+          <w:sz w:val="24"/>
+          <w:szCs w:val="24"/>
+          <w:u w:val="none"/>
+          <w:shd w:fill="auto" w:val="clear"/>
+          <w:vertAlign w:val="baseline"/>
+          <w:rtl w:val="0"/>
+        </w:rPr>
+        <w:t xml:space="preserve"> habitat variables (do not include kelp bass density). How many components would you need to include to capture 70% of the variance in the original data? How much variance in the original data is explained by the first two principal components? Which variables are most strongly related to PC1 and PC2? </w:t>
       </w:r>
     </w:p>
     <w:p>
@@ -1339,73 +1588,15 @@
           <w:between w:space="0" w:sz="0" w:val="nil"/>
         </w:pBdr>
         <w:shd w:fill="auto" w:val="clear"/>
-        <w:spacing w:after="120" w:before="0" w:line="240" w:lineRule="auto"/>
+        <w:spacing w:after="240" w:before="0" w:line="240" w:lineRule="auto"/>
         <w:ind w:left="0" w:right="0" w:firstLine="0"/>
         <w:jc w:val="left"/>
-        <w:rPr>
-          <w:rFonts w:ascii="Arial" w:cs="Arial" w:eastAsia="Arial" w:hAnsi="Arial"/>
-          <w:b w:val="0"/>
-          <w:i w:val="0"/>
-          <w:smallCaps w:val="0"/>
-          <w:strike w:val="0"/>
-          <w:color w:val="000000"/>
-          <w:sz w:val="24"/>
-          <w:szCs w:val="24"/>
-          <w:u w:val="none"/>
-          <w:shd w:fill="auto" w:val="clear"/>
-          <w:vertAlign w:val="baseline"/>
-        </w:rPr>
-      </w:pPr>
-      <w:r>
-        <w:rPr>
-          <w:rFonts w:ascii="Arial" w:cs="Arial" w:eastAsia="Arial" w:hAnsi="Arial"/>
-          <w:b w:val="0"/>
-          <w:i w:val="0"/>
-          <w:smallCaps w:val="0"/>
-          <w:strike w:val="0"/>
-          <w:color w:val="000000"/>
-          <w:sz w:val="24"/>
-          <w:szCs w:val="24"/>
-          <w:u w:val="none"/>
-          <w:shd w:fill="auto" w:val="clear"/>
-          <w:vertAlign w:val="baseline"/>
-          <w:rtl w:val="0"/>
-        </w:rPr>
-        <w:t xml:space="preserve">5. (10 pts) Jeffrey is studying armadillos and interested in whether the type of soil affects where they choose to make a burrow. He visits many sites and at each one, he measures the average particle size of the soil, and whether or not he finds an armadillo burrow there. The data are in the file </w:t>
-      </w:r>
-      <w:r>
-        <w:rPr>
-          <w:rFonts w:ascii="Arial" w:cs="Arial" w:eastAsia="Arial" w:hAnsi="Arial"/>
-          <w:b w:val="0"/>
-          <w:i w:val="1"/>
-          <w:smallCaps w:val="0"/>
-          <w:strike w:val="0"/>
-          <w:color w:val="000000"/>
-          <w:sz w:val="24"/>
-          <w:szCs w:val="24"/>
-          <w:u w:val="none"/>
-          <w:shd w:fill="auto" w:val="clear"/>
-          <w:vertAlign w:val="baseline"/>
-          <w:rtl w:val="0"/>
-        </w:rPr>
-        <w:t xml:space="preserve">armadillos.csv</w:t>
-      </w:r>
-      <w:r>
-        <w:rPr>
-          <w:rFonts w:ascii="Arial" w:cs="Arial" w:eastAsia="Arial" w:hAnsi="Arial"/>
-          <w:b w:val="0"/>
-          <w:i w:val="0"/>
-          <w:smallCaps w:val="0"/>
-          <w:strike w:val="0"/>
-          <w:color w:val="000000"/>
-          <w:sz w:val="24"/>
-          <w:szCs w:val="24"/>
-          <w:u w:val="none"/>
-          <w:shd w:fill="auto" w:val="clear"/>
-          <w:vertAlign w:val="baseline"/>
-          <w:rtl w:val="0"/>
-        </w:rPr>
-        <w:t xml:space="preserve">. In the file, 0 means no burrow was found, 1 means that at least one burrow was found. Determine whether grain size affects the probability of finding armadillos at a site. Include a graph to illustrate your results.</w:t>
+        <w:rPr/>
+      </w:pPr>
+      <w:r>
+        <w:rPr>
+          <w:rtl w:val="0"/>
+        </w:rPr>
       </w:r>
     </w:p>
     <w:p>
@@ -1441,8 +1632,20 @@
       </w:pPr>
       <w:r>
         <w:rPr>
-          <w:rtl w:val="0"/>
-        </w:rPr>
+          <w:rFonts w:ascii="Arial" w:cs="Arial" w:eastAsia="Arial" w:hAnsi="Arial"/>
+          <w:b w:val="0"/>
+          <w:i w:val="0"/>
+          <w:smallCaps w:val="0"/>
+          <w:strike w:val="0"/>
+          <w:color w:val="000000"/>
+          <w:sz w:val="24"/>
+          <w:szCs w:val="24"/>
+          <w:u w:val="none"/>
+          <w:shd w:fill="auto" w:val="clear"/>
+          <w:vertAlign w:val="baseline"/>
+          <w:rtl w:val="0"/>
+        </w:rPr>
+        <w:t xml:space="preserve">(b) (5 pts) Use perMANOVA with the original (i.e. use the raw data, not z-scores) six habitat variables to determine whether the seven sites differ in habitat variables. Does habitat differ among sites?</w:t>
       </w:r>
     </w:p>
     <w:p>
@@ -1491,41 +1694,19 @@
           <w:vertAlign w:val="baseline"/>
           <w:rtl w:val="0"/>
         </w:rPr>
-        <w:t xml:space="preserve">6. (15 pts) Luisa studies the growth of cancer cells in the human body. She developed two slightly different versions of a new drug that might reduce the rate of proliferation of cancer cells. She treated cancer cells in tissue culture with each of the new drugs (Drug A and Drug B). She also included a control in which only saline was added to the culture. She had 30 replicates of each treatment and measured the growth of cancer cells in each. The data are in the file </w:t>
-      </w:r>
-      <w:r>
-        <w:rPr>
-          <w:rFonts w:ascii="Arial" w:cs="Arial" w:eastAsia="Arial" w:hAnsi="Arial"/>
-          <w:b w:val="0"/>
-          <w:i w:val="1"/>
-          <w:smallCaps w:val="0"/>
-          <w:strike w:val="0"/>
-          <w:color w:val="000000"/>
-          <w:sz w:val="24"/>
-          <w:szCs w:val="24"/>
-          <w:u w:val="none"/>
-          <w:shd w:fill="auto" w:val="clear"/>
-          <w:vertAlign w:val="baseline"/>
-          <w:rtl w:val="0"/>
-        </w:rPr>
-        <w:t xml:space="preserve">cancerdrug.csv</w:t>
-      </w:r>
-      <w:r>
-        <w:rPr>
-          <w:rFonts w:ascii="Arial" w:cs="Arial" w:eastAsia="Arial" w:hAnsi="Arial"/>
-          <w:b w:val="0"/>
-          <w:i w:val="0"/>
-          <w:smallCaps w:val="0"/>
-          <w:strike w:val="0"/>
-          <w:color w:val="000000"/>
-          <w:sz w:val="24"/>
-          <w:szCs w:val="24"/>
-          <w:u w:val="none"/>
-          <w:shd w:fill="auto" w:val="clear"/>
-          <w:vertAlign w:val="baseline"/>
-          <w:rtl w:val="0"/>
-        </w:rPr>
-        <w:t xml:space="preserve">. Use these data to determine the effectiveness of these drugs. </w:t>
+        <w:t xml:space="preserve">(c) (5 pts) Finally, let’s return to Erin’s original question about kelp bass densities. Use multiple regression to determine whether the original (raw data) six habitat variables have any effect on kelp bass density. Describe any significant effects.</w:t>
+      </w:r>
+    </w:p>
+    <w:p>
+      <w:pPr>
+        <w:rPr>
+          <w:color w:val="0000ff"/>
+        </w:rPr>
+      </w:pPr>
+      <w:r>
+        <w:rPr>
+          <w:rtl w:val="0"/>
+        </w:rPr>
       </w:r>
     </w:p>
     <w:p>
@@ -1542,7 +1723,7 @@
           <w:between w:space="0" w:sz="0" w:val="nil"/>
         </w:pBdr>
         <w:shd w:fill="auto" w:val="clear"/>
-        <w:spacing w:after="240" w:before="0" w:line="240" w:lineRule="auto"/>
+        <w:spacing w:after="120" w:before="0" w:line="240" w:lineRule="auto"/>
         <w:ind w:left="0" w:right="0" w:firstLine="0"/>
         <w:jc w:val="left"/>
         <w:rPr>
@@ -1561,8 +1742,54 @@
       </w:pPr>
       <w:r>
         <w:rPr>
-          <w:rtl w:val="0"/>
-        </w:rPr>
+          <w:rFonts w:ascii="Arial" w:cs="Arial" w:eastAsia="Arial" w:hAnsi="Arial"/>
+          <w:b w:val="0"/>
+          <w:i w:val="0"/>
+          <w:smallCaps w:val="0"/>
+          <w:strike w:val="0"/>
+          <w:color w:val="000000"/>
+          <w:sz w:val="24"/>
+          <w:szCs w:val="24"/>
+          <w:u w:val="none"/>
+          <w:shd w:fill="auto" w:val="clear"/>
+          <w:vertAlign w:val="baseline"/>
+          <w:rtl w:val="0"/>
+        </w:rPr>
+        <w:t xml:space="preserve">5. (10 pts) Jeffrey is studying armadillos and interested in whether the type of soil affects where they choose to make a burrow. He visits many sites and at each one, he measures the average particle size of the soil, and whether or not he finds an armadillo burrow there. The data are in the file </w:t>
+      </w:r>
+      <w:r>
+        <w:rPr>
+          <w:rFonts w:ascii="Arial" w:cs="Arial" w:eastAsia="Arial" w:hAnsi="Arial"/>
+          <w:b w:val="0"/>
+          <w:i w:val="1"/>
+          <w:smallCaps w:val="0"/>
+          <w:strike w:val="0"/>
+          <w:color w:val="000000"/>
+          <w:sz w:val="24"/>
+          <w:szCs w:val="24"/>
+          <w:u w:val="none"/>
+          <w:shd w:fill="auto" w:val="clear"/>
+          <w:vertAlign w:val="baseline"/>
+          <w:rtl w:val="0"/>
+        </w:rPr>
+        <w:t xml:space="preserve">armadillos.csv</w:t>
+      </w:r>
+      <w:r>
+        <w:rPr>
+          <w:rFonts w:ascii="Arial" w:cs="Arial" w:eastAsia="Arial" w:hAnsi="Arial"/>
+          <w:b w:val="0"/>
+          <w:i w:val="0"/>
+          <w:smallCaps w:val="0"/>
+          <w:strike w:val="0"/>
+          <w:color w:val="000000"/>
+          <w:sz w:val="24"/>
+          <w:szCs w:val="24"/>
+          <w:u w:val="none"/>
+          <w:shd w:fill="auto" w:val="clear"/>
+          <w:vertAlign w:val="baseline"/>
+          <w:rtl w:val="0"/>
+        </w:rPr>
+        <w:t xml:space="preserve">. In the file, 0 means no burrow was found, 1 means that at least one burrow was found. Determine whether grain size affects the probability of finding armadillos at a site. Include a graph to illustrate your results.</w:t>
       </w:r>
     </w:p>
     <w:p>
@@ -1598,6 +1825,163 @@
       </w:pPr>
       <w:r>
         <w:rPr>
+          <w:rtl w:val="0"/>
+        </w:rPr>
+      </w:r>
+    </w:p>
+    <w:p>
+      <w:pPr>
+        <w:keepNext w:val="0"/>
+        <w:keepLines w:val="0"/>
+        <w:pageBreakBefore w:val="0"/>
+        <w:widowControl w:val="1"/>
+        <w:pBdr>
+          <w:top w:space="0" w:sz="0" w:val="nil"/>
+          <w:left w:space="0" w:sz="0" w:val="nil"/>
+          <w:bottom w:space="0" w:sz="0" w:val="nil"/>
+          <w:right w:space="0" w:sz="0" w:val="nil"/>
+          <w:between w:space="0" w:sz="0" w:val="nil"/>
+        </w:pBdr>
+        <w:shd w:fill="auto" w:val="clear"/>
+        <w:spacing w:after="240" w:before="0" w:line="240" w:lineRule="auto"/>
+        <w:ind w:left="0" w:right="0" w:firstLine="0"/>
+        <w:jc w:val="left"/>
+        <w:rPr>
+          <w:rFonts w:ascii="Arial" w:cs="Arial" w:eastAsia="Arial" w:hAnsi="Arial"/>
+          <w:b w:val="0"/>
+          <w:i w:val="0"/>
+          <w:smallCaps w:val="0"/>
+          <w:strike w:val="0"/>
+          <w:color w:val="000000"/>
+          <w:sz w:val="24"/>
+          <w:szCs w:val="24"/>
+          <w:u w:val="none"/>
+          <w:shd w:fill="auto" w:val="clear"/>
+          <w:vertAlign w:val="baseline"/>
+        </w:rPr>
+      </w:pPr>
+      <w:r>
+        <w:rPr>
+          <w:rFonts w:ascii="Arial" w:cs="Arial" w:eastAsia="Arial" w:hAnsi="Arial"/>
+          <w:b w:val="0"/>
+          <w:i w:val="0"/>
+          <w:smallCaps w:val="0"/>
+          <w:strike w:val="0"/>
+          <w:color w:val="000000"/>
+          <w:sz w:val="24"/>
+          <w:szCs w:val="24"/>
+          <w:u w:val="none"/>
+          <w:shd w:fill="auto" w:val="clear"/>
+          <w:vertAlign w:val="baseline"/>
+          <w:rtl w:val="0"/>
+        </w:rPr>
+        <w:t xml:space="preserve">6. (15 pts) Luisa studies the growth of cancer cells in the human body. She developed two slightly different versions of a new drug that might reduce the rate of proliferation of cancer cells. She treated cancer cells in tissue culture with each of the new drugs (Drug A and Drug B). She also included a control in which only saline was added to the culture. She had 30 replicates of each treatment and measured the growth of cancer cells in each. The data are in the file </w:t>
+      </w:r>
+      <w:r>
+        <w:rPr>
+          <w:rFonts w:ascii="Arial" w:cs="Arial" w:eastAsia="Arial" w:hAnsi="Arial"/>
+          <w:b w:val="0"/>
+          <w:i w:val="1"/>
+          <w:smallCaps w:val="0"/>
+          <w:strike w:val="0"/>
+          <w:color w:val="000000"/>
+          <w:sz w:val="24"/>
+          <w:szCs w:val="24"/>
+          <w:u w:val="none"/>
+          <w:shd w:fill="auto" w:val="clear"/>
+          <w:vertAlign w:val="baseline"/>
+          <w:rtl w:val="0"/>
+        </w:rPr>
+        <w:t xml:space="preserve">cancerdrug.csv</w:t>
+      </w:r>
+      <w:r>
+        <w:rPr>
+          <w:rFonts w:ascii="Arial" w:cs="Arial" w:eastAsia="Arial" w:hAnsi="Arial"/>
+          <w:b w:val="0"/>
+          <w:i w:val="0"/>
+          <w:smallCaps w:val="0"/>
+          <w:strike w:val="0"/>
+          <w:color w:val="000000"/>
+          <w:sz w:val="24"/>
+          <w:szCs w:val="24"/>
+          <w:u w:val="none"/>
+          <w:shd w:fill="auto" w:val="clear"/>
+          <w:vertAlign w:val="baseline"/>
+          <w:rtl w:val="0"/>
+        </w:rPr>
+        <w:t xml:space="preserve">. Use these data to determine the effectiveness of these drugs. </w:t>
+      </w:r>
+    </w:p>
+    <w:p>
+      <w:pPr>
+        <w:keepNext w:val="0"/>
+        <w:keepLines w:val="0"/>
+        <w:pageBreakBefore w:val="0"/>
+        <w:widowControl w:val="1"/>
+        <w:pBdr>
+          <w:top w:space="0" w:sz="0" w:val="nil"/>
+          <w:left w:space="0" w:sz="0" w:val="nil"/>
+          <w:bottom w:space="0" w:sz="0" w:val="nil"/>
+          <w:right w:space="0" w:sz="0" w:val="nil"/>
+          <w:between w:space="0" w:sz="0" w:val="nil"/>
+        </w:pBdr>
+        <w:shd w:fill="auto" w:val="clear"/>
+        <w:spacing w:after="240" w:before="0" w:line="240" w:lineRule="auto"/>
+        <w:ind w:left="0" w:right="0" w:firstLine="0"/>
+        <w:jc w:val="left"/>
+        <w:rPr>
+          <w:rFonts w:ascii="Arial" w:cs="Arial" w:eastAsia="Arial" w:hAnsi="Arial"/>
+          <w:b w:val="0"/>
+          <w:i w:val="0"/>
+          <w:smallCaps w:val="0"/>
+          <w:strike w:val="0"/>
+          <w:color w:val="000000"/>
+          <w:sz w:val="24"/>
+          <w:szCs w:val="24"/>
+          <w:u w:val="none"/>
+          <w:shd w:fill="auto" w:val="clear"/>
+          <w:vertAlign w:val="baseline"/>
+        </w:rPr>
+      </w:pPr>
+      <w:r>
+        <w:rPr>
+          <w:rtl w:val="0"/>
+        </w:rPr>
+      </w:r>
+    </w:p>
+    <w:p>
+      <w:pPr>
+        <w:keepNext w:val="0"/>
+        <w:keepLines w:val="0"/>
+        <w:pageBreakBefore w:val="0"/>
+        <w:widowControl w:val="1"/>
+        <w:pBdr>
+          <w:top w:space="0" w:sz="0" w:val="nil"/>
+          <w:left w:space="0" w:sz="0" w:val="nil"/>
+          <w:bottom w:space="0" w:sz="0" w:val="nil"/>
+          <w:right w:space="0" w:sz="0" w:val="nil"/>
+          <w:between w:space="0" w:sz="0" w:val="nil"/>
+        </w:pBdr>
+        <w:shd w:fill="auto" w:val="clear"/>
+        <w:spacing w:after="240" w:before="0" w:line="240" w:lineRule="auto"/>
+        <w:ind w:left="0" w:right="0" w:firstLine="0"/>
+        <w:jc w:val="left"/>
+        <w:rPr>
+          <w:rFonts w:ascii="Arial" w:cs="Arial" w:eastAsia="Arial" w:hAnsi="Arial"/>
+          <w:b w:val="0"/>
+          <w:i w:val="0"/>
+          <w:smallCaps w:val="0"/>
+          <w:strike w:val="0"/>
+          <w:color w:val="000000"/>
+          <w:sz w:val="24"/>
+          <w:szCs w:val="24"/>
+          <w:u w:val="none"/>
+          <w:shd w:fill="auto" w:val="clear"/>
+          <w:vertAlign w:val="baseline"/>
+        </w:rPr>
+      </w:pPr>
+      <w:r>
+        <w:rPr>
           <w:rFonts w:ascii="Arial" w:cs="Arial" w:eastAsia="Arial" w:hAnsi="Arial"/>
           <w:b w:val="0"/>
           <w:i w:val="0"/>
@@ -1660,9 +2044,9 @@
       </w:r>
     </w:p>
     <w:sectPr>
-      <w:headerReference r:id="rId8" w:type="default"/>
-      <w:footerReference r:id="rId9" w:type="default"/>
-      <w:footerReference r:id="rId10" w:type="even"/>
+      <w:headerReference r:id="rId9" w:type="default"/>
+      <w:footerReference r:id="rId10" w:type="default"/>
+      <w:footerReference r:id="rId11" w:type="even"/>
       <w:pgSz w:h="15840" w:w="12240" w:orient="portrait"/>
       <w:pgMar w:bottom="1152" w:top="1152" w:left="1152" w:right="1152" w:header="720" w:footer="720"/>
       <w:pgNumType w:start="1"/>
@@ -1900,7 +2284,7 @@
       </w:pBdr>
       <w:shd w:fill="auto" w:val="clear"/>
       <w:tabs>
-        <w:tab w:val="left" w:leader="none" w:pos="8103.000000000001"/>
+        <w:tab w:val="left" w:leader="none" w:pos="8013.000000000001"/>
         <w:tab w:val="right" w:leader="none" w:pos="9903"/>
         <w:tab w:val="right" w:leader="none" w:pos="9183"/>
       </w:tabs>
@@ -1908,12 +2292,11 @@
       <w:ind w:left="0" w:right="0" w:firstLine="0"/>
       <w:jc w:val="left"/>
       <w:rPr>
-        <w:rFonts w:ascii="Arial" w:cs="Arial" w:eastAsia="Arial" w:hAnsi="Arial"/>
-        <w:b w:val="0"/>
+        <w:b w:val="1"/>
         <w:i w:val="1"/>
         <w:smallCaps w:val="0"/>
         <w:strike w:val="0"/>
-        <w:color w:val="000000"/>
+        <w:color w:val="ab3c5e"/>
         <w:sz w:val="20"/>
         <w:szCs w:val="20"/>
         <w:u w:val="none"/>
@@ -1923,12 +2306,11 @@
     </w:pPr>
     <w:r>
       <w:rPr>
-        <w:rFonts w:ascii="Arial" w:cs="Arial" w:eastAsia="Arial" w:hAnsi="Arial"/>
-        <w:b w:val="0"/>
+        <w:b w:val="1"/>
         <w:i w:val="1"/>
         <w:smallCaps w:val="0"/>
         <w:strike w:val="0"/>
-        <w:color w:val="000000"/>
+        <w:color w:val="ab3c5e"/>
         <w:sz w:val="20"/>
         <w:szCs w:val="20"/>
         <w:u w:val="none"/>
@@ -1940,7 +2322,9 @@
     </w:r>
     <w:r>
       <w:rPr>
+        <w:b w:val="1"/>
         <w:i w:val="1"/>
+        <w:color w:val="ab3c5e"/>
         <w:sz w:val="20"/>
         <w:szCs w:val="20"/>
         <w:rtl w:val="0"/>
@@ -1951,12 +2335,11 @@
     </w:r>
     <w:r>
       <w:rPr>
-        <w:rFonts w:ascii="Arial" w:cs="Arial" w:eastAsia="Arial" w:hAnsi="Arial"/>
-        <w:b w:val="0"/>
+        <w:b w:val="1"/>
         <w:i w:val="0"/>
         <w:smallCaps w:val="0"/>
         <w:strike w:val="0"/>
-        <w:color w:val="000000"/>
+        <w:color w:val="ab3c5e"/>
         <w:sz w:val="20"/>
         <w:szCs w:val="20"/>
         <w:u w:val="none"/>

</xml_diff>

<commit_message>
12/13 i know what u did
</commit_message>
<xml_diff>
--- a/Homeworks/FINAL/MedjoS_Final.docx
+++ b/Homeworks/FINAL/MedjoS_Final.docx
@@ -6,12 +6,17 @@
       <w:pPr>
         <w:spacing w:after="0" w:lineRule="auto"/>
         <w:jc w:val="center"/>
-        <w:rPr/>
+        <w:rPr>
+          <w:sz w:val="26"/>
+          <w:szCs w:val="26"/>
+        </w:rPr>
       </w:pPr>
       <w:r>
         <w:rPr>
           <w:b w:val="1"/>
           <w:i w:val="1"/>
+          <w:sz w:val="26"/>
+          <w:szCs w:val="26"/>
           <w:rtl w:val="0"/>
         </w:rPr>
         <w:t xml:space="preserve">Final Exam Practical Exam</w:t>
@@ -46,8 +51,8 @@
           <w:smallCaps w:val="0"/>
           <w:strike w:val="0"/>
           <w:color w:val="000000"/>
-          <w:sz w:val="20"/>
-          <w:szCs w:val="20"/>
+          <w:sz w:val="22"/>
+          <w:szCs w:val="22"/>
           <w:u w:val="none"/>
           <w:shd w:fill="auto" w:val="clear"/>
           <w:vertAlign w:val="baseline"/>
@@ -61,8 +66,8 @@
           <w:smallCaps w:val="0"/>
           <w:strike w:val="0"/>
           <w:color w:val="000000"/>
-          <w:sz w:val="20"/>
-          <w:szCs w:val="20"/>
+          <w:sz w:val="22"/>
+          <w:szCs w:val="22"/>
           <w:u w:val="none"/>
           <w:shd w:fill="auto" w:val="clear"/>
           <w:vertAlign w:val="baseline"/>
@@ -78,8 +83,8 @@
           <w:smallCaps w:val="0"/>
           <w:strike w:val="0"/>
           <w:color w:val="000000"/>
-          <w:sz w:val="20"/>
-          <w:szCs w:val="20"/>
+          <w:sz w:val="22"/>
+          <w:szCs w:val="22"/>
           <w:u w:val="none"/>
           <w:shd w:fill="auto" w:val="clear"/>
           <w:vertAlign w:val="baseline"/>
@@ -95,8 +100,8 @@
           <w:smallCaps w:val="0"/>
           <w:strike w:val="0"/>
           <w:color w:val="000000"/>
-          <w:sz w:val="20"/>
-          <w:szCs w:val="20"/>
+          <w:sz w:val="22"/>
+          <w:szCs w:val="22"/>
           <w:u w:val="none"/>
           <w:shd w:fill="auto" w:val="clear"/>
           <w:vertAlign w:val="baseline"/>
@@ -129,30 +134,30 @@
           <w:smallCaps w:val="0"/>
           <w:strike w:val="0"/>
           <w:color w:val="000000"/>
-          <w:sz w:val="20"/>
-          <w:szCs w:val="20"/>
-          <w:u w:val="none"/>
-          <w:shd w:fill="auto" w:val="clear"/>
-          <w:vertAlign w:val="baseline"/>
-        </w:rPr>
-      </w:pPr>
-      <w:r>
-        <w:rPr>
-          <w:rtl w:val="0"/>
-        </w:rPr>
-      </w:r>
-    </w:p>
-    <w:p>
-      <w:pPr>
-        <w:rPr>
-          <w:sz w:val="20"/>
-          <w:szCs w:val="20"/>
-        </w:rPr>
-      </w:pPr>
-      <w:r>
-        <w:rPr>
-          <w:sz w:val="20"/>
-          <w:szCs w:val="20"/>
+          <w:sz w:val="22"/>
+          <w:szCs w:val="22"/>
+          <w:u w:val="none"/>
+          <w:shd w:fill="auto" w:val="clear"/>
+          <w:vertAlign w:val="baseline"/>
+        </w:rPr>
+      </w:pPr>
+      <w:r>
+        <w:rPr>
+          <w:rtl w:val="0"/>
+        </w:rPr>
+      </w:r>
+    </w:p>
+    <w:p>
+      <w:pPr>
+        <w:rPr>
+          <w:sz w:val="22"/>
+          <w:szCs w:val="22"/>
+        </w:rPr>
+      </w:pPr>
+      <w:r>
+        <w:rPr>
+          <w:sz w:val="22"/>
+          <w:szCs w:val="22"/>
           <w:rtl w:val="0"/>
         </w:rPr>
         <w:t xml:space="preserve">1. (15 pts) Maria from the Robertson Lab wants to know the weight of the frogs she finds in the field, but it is not convenient to carry a balance into remote field sites. It is much easier to measure snout-vent length (SVL). She wants to know whether this is a good predictor of the weight of the frog. She catches 100 frogs and brings them back to the lab in Costa Rica to measure their SVL and weight. Her data are in the file </w:t>
@@ -160,16 +165,16 @@
       <w:r>
         <w:rPr>
           <w:i w:val="1"/>
-          <w:sz w:val="20"/>
-          <w:szCs w:val="20"/>
+          <w:sz w:val="22"/>
+          <w:szCs w:val="22"/>
           <w:rtl w:val="0"/>
         </w:rPr>
         <w:t xml:space="preserve">TreeFrog.csv</w:t>
       </w:r>
       <w:r>
         <w:rPr>
-          <w:sz w:val="20"/>
-          <w:szCs w:val="20"/>
+          <w:sz w:val="22"/>
+          <w:szCs w:val="22"/>
           <w:rtl w:val="0"/>
         </w:rPr>
         <w:t xml:space="preserve">. </w:t>
@@ -178,14 +183,14 @@
     <w:p>
       <w:pPr>
         <w:rPr>
-          <w:sz w:val="20"/>
-          <w:szCs w:val="20"/>
-        </w:rPr>
-      </w:pPr>
-      <w:r>
-        <w:rPr>
-          <w:sz w:val="20"/>
-          <w:szCs w:val="20"/>
+          <w:sz w:val="22"/>
+          <w:szCs w:val="22"/>
+        </w:rPr>
+      </w:pPr>
+      <w:r>
+        <w:rPr>
+          <w:sz w:val="22"/>
+          <w:szCs w:val="22"/>
           <w:rtl w:val="0"/>
         </w:rPr>
         <w:t xml:space="preserve">Are weight and SVL significantly related? </w:t>
@@ -219,14 +224,14 @@
       <w:pPr>
         <w:rPr>
           <w:color w:val="674ea7"/>
-          <w:sz w:val="20"/>
-          <w:szCs w:val="20"/>
-        </w:rPr>
-      </w:pPr>
-      <w:r>
-        <w:rPr>
-          <w:sz w:val="20"/>
-          <w:szCs w:val="20"/>
+          <w:sz w:val="22"/>
+          <w:szCs w:val="22"/>
+        </w:rPr>
+      </w:pPr>
+      <w:r>
+        <w:rPr>
+          <w:sz w:val="22"/>
+          <w:szCs w:val="22"/>
           <w:rtl w:val="0"/>
         </w:rPr>
         <w:t xml:space="preserve">How strongly? </w:t>
@@ -280,12 +285,12 @@
           <wp:inline distB="114300" distT="114300" distL="114300" distR="114300">
             <wp:extent cx="3359468" cy="2167976"/>
             <wp:effectExtent b="0" l="0" r="0" t="0"/>
-            <wp:docPr id="1" name="image1.png"/>
+            <wp:docPr id="4" name="image4.png"/>
             <a:graphic>
               <a:graphicData uri="http://schemas.openxmlformats.org/drawingml/2006/picture">
                 <pic:pic>
                   <pic:nvPicPr>
-                    <pic:cNvPr id="0" name="image1.png"/>
+                    <pic:cNvPr id="0" name="image4.png"/>
                     <pic:cNvPicPr preferRelativeResize="0"/>
                   </pic:nvPicPr>
                   <pic:blipFill>
@@ -318,14 +323,14 @@
     <w:p>
       <w:pPr>
         <w:rPr>
-          <w:sz w:val="20"/>
-          <w:szCs w:val="20"/>
-        </w:rPr>
-      </w:pPr>
-      <w:r>
-        <w:rPr>
-          <w:sz w:val="20"/>
-          <w:szCs w:val="20"/>
+          <w:sz w:val="22"/>
+          <w:szCs w:val="22"/>
+        </w:rPr>
+      </w:pPr>
+      <w:r>
+        <w:rPr>
+          <w:sz w:val="22"/>
+          <w:szCs w:val="22"/>
           <w:rtl w:val="0"/>
         </w:rPr>
         <w:t xml:space="preserve">Given a particular SVL, what equation would she use to predict the weight?</w:t>
@@ -421,23 +426,23 @@
           <w:smallCaps w:val="0"/>
           <w:strike w:val="0"/>
           <w:color w:val="000000"/>
-          <w:sz w:val="20"/>
-          <w:szCs w:val="20"/>
-          <w:u w:val="none"/>
-          <w:shd w:fill="auto" w:val="clear"/>
-          <w:vertAlign w:val="baseline"/>
-        </w:rPr>
-      </w:pPr>
-      <w:r>
-        <w:rPr>
-          <w:rFonts w:ascii="Arial" w:cs="Arial" w:eastAsia="Arial" w:hAnsi="Arial"/>
-          <w:b w:val="0"/>
-          <w:i w:val="0"/>
-          <w:smallCaps w:val="0"/>
-          <w:strike w:val="0"/>
-          <w:color w:val="000000"/>
-          <w:sz w:val="20"/>
-          <w:szCs w:val="20"/>
+          <w:sz w:val="22"/>
+          <w:szCs w:val="22"/>
+          <w:u w:val="none"/>
+          <w:shd w:fill="auto" w:val="clear"/>
+          <w:vertAlign w:val="baseline"/>
+        </w:rPr>
+      </w:pPr>
+      <w:r>
+        <w:rPr>
+          <w:rFonts w:ascii="Arial" w:cs="Arial" w:eastAsia="Arial" w:hAnsi="Arial"/>
+          <w:b w:val="0"/>
+          <w:i w:val="0"/>
+          <w:smallCaps w:val="0"/>
+          <w:strike w:val="0"/>
+          <w:color w:val="000000"/>
+          <w:sz w:val="22"/>
+          <w:szCs w:val="22"/>
           <w:u w:val="none"/>
           <w:shd w:fill="auto" w:val="clear"/>
           <w:vertAlign w:val="baseline"/>
@@ -447,8 +452,8 @@
       </w:r>
       <w:r>
         <w:rPr>
-          <w:sz w:val="20"/>
-          <w:szCs w:val="20"/>
+          <w:sz w:val="22"/>
+          <w:szCs w:val="22"/>
           <w:rtl w:val="0"/>
         </w:rPr>
         <w:t xml:space="preserve">seems</w:t>
@@ -461,8 +466,8 @@
           <w:smallCaps w:val="0"/>
           <w:strike w:val="0"/>
           <w:color w:val="000000"/>
-          <w:sz w:val="20"/>
-          <w:szCs w:val="20"/>
+          <w:sz w:val="22"/>
+          <w:szCs w:val="22"/>
           <w:u w:val="none"/>
           <w:shd w:fill="auto" w:val="clear"/>
           <w:vertAlign w:val="baseline"/>
@@ -477,8 +482,8 @@
           <w:smallCaps w:val="0"/>
           <w:strike w:val="0"/>
           <w:color w:val="000000"/>
-          <w:sz w:val="20"/>
-          <w:szCs w:val="20"/>
+          <w:sz w:val="22"/>
+          <w:szCs w:val="22"/>
           <w:u w:val="none"/>
           <w:shd w:fill="auto" w:val="clear"/>
           <w:vertAlign w:val="baseline"/>
@@ -494,8 +499,8 @@
           <w:smallCaps w:val="0"/>
           <w:strike w:val="0"/>
           <w:color w:val="000000"/>
-          <w:sz w:val="20"/>
-          <w:szCs w:val="20"/>
+          <w:sz w:val="22"/>
+          <w:szCs w:val="22"/>
           <w:u w:val="none"/>
           <w:shd w:fill="auto" w:val="clear"/>
           <w:vertAlign w:val="baseline"/>
@@ -528,23 +533,23 @@
           <w:smallCaps w:val="0"/>
           <w:strike w:val="0"/>
           <w:color w:val="000000"/>
-          <w:sz w:val="20"/>
-          <w:szCs w:val="20"/>
-          <w:u w:val="none"/>
-          <w:shd w:fill="auto" w:val="clear"/>
-          <w:vertAlign w:val="baseline"/>
-        </w:rPr>
-      </w:pPr>
-      <w:r>
-        <w:rPr>
-          <w:rFonts w:ascii="Arial" w:cs="Arial" w:eastAsia="Arial" w:hAnsi="Arial"/>
-          <w:b w:val="0"/>
-          <w:i w:val="0"/>
-          <w:smallCaps w:val="0"/>
-          <w:strike w:val="0"/>
-          <w:color w:val="000000"/>
-          <w:sz w:val="20"/>
-          <w:szCs w:val="20"/>
+          <w:sz w:val="22"/>
+          <w:szCs w:val="22"/>
+          <w:u w:val="none"/>
+          <w:shd w:fill="auto" w:val="clear"/>
+          <w:vertAlign w:val="baseline"/>
+        </w:rPr>
+      </w:pPr>
+      <w:r>
+        <w:rPr>
+          <w:rFonts w:ascii="Arial" w:cs="Arial" w:eastAsia="Arial" w:hAnsi="Arial"/>
+          <w:b w:val="0"/>
+          <w:i w:val="0"/>
+          <w:smallCaps w:val="0"/>
+          <w:strike w:val="0"/>
+          <w:color w:val="000000"/>
+          <w:sz w:val="22"/>
+          <w:szCs w:val="22"/>
           <w:u w:val="none"/>
           <w:shd w:fill="auto" w:val="clear"/>
           <w:vertAlign w:val="baseline"/>
@@ -661,14 +666,14 @@
       <w:pPr>
         <w:spacing w:after="120" w:lineRule="auto"/>
         <w:rPr>
-          <w:sz w:val="20"/>
-          <w:szCs w:val="20"/>
-        </w:rPr>
-      </w:pPr>
-      <w:r>
-        <w:rPr>
-          <w:sz w:val="20"/>
-          <w:szCs w:val="20"/>
+          <w:sz w:val="22"/>
+          <w:szCs w:val="22"/>
+        </w:rPr>
+      </w:pPr>
+      <w:r>
+        <w:rPr>
+          <w:sz w:val="22"/>
+          <w:szCs w:val="22"/>
           <w:rtl w:val="0"/>
         </w:rPr>
         <w:t xml:space="preserve">3. Sophia is a psychologist studying the effects of cognitive behavioral therapy (CBT) on anorexia nervosa. She found 55 people to participate in the study. Each person was randomly assigned to the control treatment (no therapy) or assigned to receive cognitive behavioral therapy once a week for four months. She measured the weight of each person at the beginning and end of the study and determined their change in weight over four months. The data are in the file </w:t>
@@ -676,63 +681,19 @@
       <w:r>
         <w:rPr>
           <w:i w:val="1"/>
-          <w:sz w:val="20"/>
-          <w:szCs w:val="20"/>
+          <w:sz w:val="22"/>
+          <w:szCs w:val="22"/>
           <w:rtl w:val="0"/>
         </w:rPr>
         <w:t xml:space="preserve">anorexia.csv</w:t>
       </w:r>
       <w:r>
         <w:rPr>
-          <w:sz w:val="20"/>
-          <w:szCs w:val="20"/>
+          <w:sz w:val="22"/>
+          <w:szCs w:val="22"/>
           <w:rtl w:val="0"/>
         </w:rPr>
         <w:t xml:space="preserve">.</w:t>
-      </w:r>
-    </w:p>
-    <w:p>
-      <w:pPr>
-        <w:keepNext w:val="0"/>
-        <w:keepLines w:val="0"/>
-        <w:pageBreakBefore w:val="0"/>
-        <w:widowControl w:val="1"/>
-        <w:numPr>
-          <w:ilvl w:val="0"/>
-          <w:numId w:val="1"/>
-        </w:numPr>
-        <w:pBdr>
-          <w:top w:space="0" w:sz="0" w:val="nil"/>
-          <w:left w:space="0" w:sz="0" w:val="nil"/>
-          <w:bottom w:space="0" w:sz="0" w:val="nil"/>
-          <w:right w:space="0" w:sz="0" w:val="nil"/>
-          <w:between w:space="0" w:sz="0" w:val="nil"/>
-        </w:pBdr>
-        <w:shd w:fill="auto" w:val="clear"/>
-        <w:spacing w:after="120" w:before="0" w:line="240" w:lineRule="auto"/>
-        <w:ind w:left="720" w:right="0" w:hanging="360"/>
-        <w:jc w:val="left"/>
-        <w:rPr>
-          <w:sz w:val="20"/>
-          <w:szCs w:val="20"/>
-        </w:rPr>
-      </w:pPr>
-      <w:r>
-        <w:rPr>
-          <w:rFonts w:ascii="Arial" w:cs="Arial" w:eastAsia="Arial" w:hAnsi="Arial"/>
-          <w:b w:val="0"/>
-          <w:i w:val="0"/>
-          <w:smallCaps w:val="0"/>
-          <w:strike w:val="0"/>
-          <w:color w:val="000000"/>
-          <w:sz w:val="20"/>
-          <w:szCs w:val="20"/>
-          <w:u w:val="none"/>
-          <w:shd w:fill="auto" w:val="clear"/>
-          <w:vertAlign w:val="baseline"/>
-          <w:rtl w:val="0"/>
-        </w:rPr>
-        <w:t xml:space="preserve">(10 pts) Use R to determine the following descriptive statistics for weight change. Are the data normally distributed?</w:t>
       </w:r>
     </w:p>
     <w:p>
@@ -750,7 +711,7 @@
         </w:pBdr>
         <w:shd w:fill="auto" w:val="clear"/>
         <w:spacing w:after="120" w:before="0" w:line="240" w:lineRule="auto"/>
-        <w:ind w:left="720" w:right="0" w:firstLine="0"/>
+        <w:ind w:left="0" w:right="0" w:firstLine="0"/>
         <w:jc w:val="left"/>
         <w:rPr>
           <w:rFonts w:ascii="Arial" w:cs="Arial" w:eastAsia="Arial" w:hAnsi="Arial"/>
@@ -758,71 +719,38 @@
           <w:i w:val="0"/>
           <w:smallCaps w:val="0"/>
           <w:strike w:val="0"/>
-          <w:color w:val="0000ff"/>
-          <w:sz w:val="24"/>
-          <w:szCs w:val="24"/>
-          <w:u w:val="none"/>
-          <w:shd w:fill="auto" w:val="clear"/>
-          <w:vertAlign w:val="baseline"/>
-        </w:rPr>
-      </w:pPr>
-      <w:r>
-        <w:rPr>
-          <w:rFonts w:ascii="Arial" w:cs="Arial" w:eastAsia="Arial" w:hAnsi="Arial"/>
-          <w:b w:val="0"/>
-          <w:i w:val="0"/>
-          <w:smallCaps w:val="0"/>
-          <w:strike w:val="0"/>
-          <w:color w:val="000000"/>
-          <w:sz w:val="24"/>
-          <w:szCs w:val="24"/>
-          <w:u w:val="none"/>
-          <w:shd w:fill="auto" w:val="clear"/>
-          <w:vertAlign w:val="baseline"/>
-          <w:rtl w:val="0"/>
-        </w:rPr>
-        <w:t xml:space="preserve">Mean</w:t>
-        <w:tab/>
-        <w:tab/>
-      </w:r>
-      <w:r>
-        <w:rPr>
-          <w:b w:val="1"/>
-          <w:i w:val="0"/>
-          <w:smallCaps w:val="0"/>
-          <w:strike w:val="0"/>
-          <w:color w:val="ab3c5e"/>
-          <w:sz w:val="24"/>
-          <w:szCs w:val="24"/>
-          <w:u w:val="none"/>
-          <w:shd w:fill="auto" w:val="clear"/>
-          <w:vertAlign w:val="baseline"/>
-          <w:rtl w:val="0"/>
-        </w:rPr>
-        <w:t xml:space="preserve">7.069091</w:t>
-        <w:tab/>
-      </w:r>
-      <w:r>
-        <w:rPr>
-          <w:rFonts w:ascii="Arial" w:cs="Arial" w:eastAsia="Arial" w:hAnsi="Arial"/>
-          <w:b w:val="0"/>
-          <w:i w:val="0"/>
-          <w:smallCaps w:val="0"/>
-          <w:strike w:val="0"/>
-          <w:color w:val="000000"/>
-          <w:sz w:val="24"/>
-          <w:szCs w:val="24"/>
-          <w:u w:val="none"/>
-          <w:shd w:fill="auto" w:val="clear"/>
-          <w:vertAlign w:val="baseline"/>
-          <w:rtl w:val="0"/>
-        </w:rPr>
-        <w:tab/>
-      </w:r>
-      <w:r>
-        <w:rPr>
-          <w:rtl w:val="0"/>
-        </w:rPr>
+          <w:color w:val="000000"/>
+          <w:sz w:val="22"/>
+          <w:szCs w:val="22"/>
+          <w:u w:val="none"/>
+          <w:shd w:fill="auto" w:val="clear"/>
+          <w:vertAlign w:val="baseline"/>
+        </w:rPr>
+      </w:pPr>
+      <w:r>
+        <w:rPr>
+          <w:sz w:val="22"/>
+          <w:szCs w:val="22"/>
+          <w:rtl w:val="0"/>
+        </w:rPr>
+        <w:t xml:space="preserve">(a) </w:t>
+      </w:r>
+      <w:r>
+        <w:rPr>
+          <w:rFonts w:ascii="Arial" w:cs="Arial" w:eastAsia="Arial" w:hAnsi="Arial"/>
+          <w:b w:val="0"/>
+          <w:i w:val="0"/>
+          <w:smallCaps w:val="0"/>
+          <w:strike w:val="0"/>
+          <w:color w:val="000000"/>
+          <w:sz w:val="22"/>
+          <w:szCs w:val="22"/>
+          <w:u w:val="none"/>
+          <w:shd w:fill="auto" w:val="clear"/>
+          <w:vertAlign w:val="baseline"/>
+          <w:rtl w:val="0"/>
+        </w:rPr>
+        <w:t xml:space="preserve">(10 pts) Use R to determine the following descriptive statistics for weight change. Are the data normally distributed?</w:t>
       </w:r>
     </w:p>
     <w:p>
@@ -840,15 +768,14 @@
         </w:pBdr>
         <w:shd w:fill="auto" w:val="clear"/>
         <w:spacing w:after="120" w:before="0" w:line="240" w:lineRule="auto"/>
-        <w:ind w:left="720" w:right="0" w:firstLine="0"/>
-        <w:jc w:val="left"/>
-        <w:rPr>
-          <w:rFonts w:ascii="Arial" w:cs="Arial" w:eastAsia="Arial" w:hAnsi="Arial"/>
-          <w:b w:val="0"/>
-          <w:i w:val="0"/>
-          <w:smallCaps w:val="0"/>
-          <w:strike w:val="0"/>
-          <w:color w:val="ab3c5e"/>
+        <w:ind w:left="720" w:right="0" w:firstLine="1170"/>
+        <w:rPr>
+          <w:rFonts w:ascii="Arial" w:cs="Arial" w:eastAsia="Arial" w:hAnsi="Arial"/>
+          <w:b w:val="0"/>
+          <w:i w:val="0"/>
+          <w:smallCaps w:val="0"/>
+          <w:strike w:val="0"/>
+          <w:color w:val="0000ff"/>
           <w:sz w:val="24"/>
           <w:szCs w:val="24"/>
           <w:u w:val="none"/>
@@ -871,12 +798,12 @@
           <w:vertAlign w:val="baseline"/>
           <w:rtl w:val="0"/>
         </w:rPr>
-        <w:t xml:space="preserve">Median</w:t>
-      </w:r>
-      <w:r>
-        <w:rPr>
-          <w:rFonts w:ascii="Arial" w:cs="Arial" w:eastAsia="Arial" w:hAnsi="Arial"/>
-          <w:b w:val="0"/>
+        <w:t xml:space="preserve">Mean</w:t>
+        <w:tab/>
+      </w:r>
+      <w:r>
+        <w:rPr>
+          <w:b w:val="1"/>
           <w:i w:val="0"/>
           <w:smallCaps w:val="0"/>
           <w:strike w:val="0"/>
@@ -888,24 +815,17 @@
           <w:vertAlign w:val="baseline"/>
           <w:rtl w:val="0"/>
         </w:rPr>
+        <w:t xml:space="preserve">7.069091</w:t>
         <w:tab/>
       </w:r>
       <w:r>
         <w:rPr>
-          <w:b w:val="1"/>
-          <w:color w:val="ab3c5e"/>
-          <w:rtl w:val="0"/>
-        </w:rPr>
-        <w:t xml:space="preserve">6.6</w:t>
-      </w:r>
-      <w:r>
-        <w:rPr>
-          <w:rFonts w:ascii="Arial" w:cs="Arial" w:eastAsia="Arial" w:hAnsi="Arial"/>
-          <w:b w:val="0"/>
-          <w:i w:val="0"/>
-          <w:smallCaps w:val="0"/>
-          <w:strike w:val="0"/>
-          <w:color w:val="ab3c5e"/>
+          <w:rFonts w:ascii="Arial" w:cs="Arial" w:eastAsia="Arial" w:hAnsi="Arial"/>
+          <w:b w:val="0"/>
+          <w:i w:val="0"/>
+          <w:smallCaps w:val="0"/>
+          <w:strike w:val="0"/>
+          <w:color w:val="000000"/>
           <w:sz w:val="24"/>
           <w:szCs w:val="24"/>
           <w:u w:val="none"/>
@@ -914,6 +834,11 @@
           <w:rtl w:val="0"/>
         </w:rPr>
         <w:tab/>
+      </w:r>
+      <w:r>
+        <w:rPr>
+          <w:rtl w:val="0"/>
+        </w:rPr>
       </w:r>
     </w:p>
     <w:p>
@@ -931,14 +856,14 @@
         </w:pBdr>
         <w:shd w:fill="auto" w:val="clear"/>
         <w:spacing w:after="120" w:before="0" w:line="240" w:lineRule="auto"/>
-        <w:ind w:left="720" w:right="0" w:firstLine="0"/>
-        <w:jc w:val="left"/>
-        <w:rPr>
-          <w:b w:val="1"/>
-          <w:i w:val="0"/>
-          <w:smallCaps w:val="0"/>
-          <w:strike w:val="0"/>
-          <w:color w:val="38761d"/>
+        <w:ind w:left="720" w:right="0" w:firstLine="1170"/>
+        <w:rPr>
+          <w:rFonts w:ascii="Arial" w:cs="Arial" w:eastAsia="Arial" w:hAnsi="Arial"/>
+          <w:b w:val="0"/>
+          <w:i w:val="0"/>
+          <w:smallCaps w:val="0"/>
+          <w:strike w:val="0"/>
+          <w:color w:val="ab3c5e"/>
           <w:sz w:val="24"/>
           <w:szCs w:val="24"/>
           <w:u w:val="none"/>
@@ -961,13 +886,12 @@
           <w:vertAlign w:val="baseline"/>
           <w:rtl w:val="0"/>
         </w:rPr>
-        <w:t xml:space="preserve">S.D.</w:t>
-        <w:tab/>
-        <w:tab/>
-      </w:r>
-      <w:r>
-        <w:rPr>
-          <w:b w:val="1"/>
+        <w:t xml:space="preserve">Median</w:t>
+      </w:r>
+      <w:r>
+        <w:rPr>
+          <w:rFonts w:ascii="Arial" w:cs="Arial" w:eastAsia="Arial" w:hAnsi="Arial"/>
+          <w:b w:val="0"/>
           <w:i w:val="0"/>
           <w:smallCaps w:val="0"/>
           <w:strike w:val="0"/>
@@ -979,15 +903,24 @@
           <w:vertAlign w:val="baseline"/>
           <w:rtl w:val="0"/>
         </w:rPr>
-        <w:t xml:space="preserve">8.904199</w:t>
-      </w:r>
-      <w:r>
-        <w:rPr>
-          <w:b w:val="1"/>
-          <w:i w:val="0"/>
-          <w:smallCaps w:val="0"/>
-          <w:strike w:val="0"/>
-          <w:color w:val="38761d"/>
+        <w:tab/>
+      </w:r>
+      <w:r>
+        <w:rPr>
+          <w:b w:val="1"/>
+          <w:color w:val="ab3c5e"/>
+          <w:rtl w:val="0"/>
+        </w:rPr>
+        <w:t xml:space="preserve">6.6</w:t>
+      </w:r>
+      <w:r>
+        <w:rPr>
+          <w:rFonts w:ascii="Arial" w:cs="Arial" w:eastAsia="Arial" w:hAnsi="Arial"/>
+          <w:b w:val="0"/>
+          <w:i w:val="0"/>
+          <w:smallCaps w:val="0"/>
+          <w:strike w:val="0"/>
+          <w:color w:val="ab3c5e"/>
           <w:sz w:val="24"/>
           <w:szCs w:val="24"/>
           <w:u w:val="none"/>
@@ -1013,57 +946,7 @@
         </w:pBdr>
         <w:shd w:fill="auto" w:val="clear"/>
         <w:spacing w:after="120" w:before="0" w:line="240" w:lineRule="auto"/>
-        <w:ind w:left="720" w:right="0" w:firstLine="0"/>
-        <w:jc w:val="left"/>
-        <w:rPr>
-          <w:rFonts w:ascii="Arial" w:cs="Arial" w:eastAsia="Arial" w:hAnsi="Arial"/>
-          <w:b w:val="0"/>
-          <w:i w:val="0"/>
-          <w:smallCaps w:val="0"/>
-          <w:strike w:val="0"/>
-          <w:color w:val="0000ff"/>
-          <w:sz w:val="24"/>
-          <w:szCs w:val="24"/>
-          <w:u w:val="none"/>
-          <w:shd w:fill="auto" w:val="clear"/>
-          <w:vertAlign w:val="baseline"/>
-        </w:rPr>
-      </w:pPr>
-      <w:r>
-        <w:rPr>
-          <w:rFonts w:ascii="Arial" w:cs="Arial" w:eastAsia="Arial" w:hAnsi="Arial"/>
-          <w:b w:val="0"/>
-          <w:i w:val="0"/>
-          <w:smallCaps w:val="0"/>
-          <w:strike w:val="0"/>
-          <w:color w:val="000000"/>
-          <w:sz w:val="24"/>
-          <w:szCs w:val="24"/>
-          <w:u w:val="none"/>
-          <w:shd w:fill="auto" w:val="clear"/>
-          <w:vertAlign w:val="baseline"/>
-          <w:rtl w:val="0"/>
-        </w:rPr>
-        <w:t xml:space="preserve">S.E.M.</w:t>
-        <w:tab/>
-      </w:r>
-      <w:r>
-        <w:rPr>
-          <w:b w:val="1"/>
-          <w:i w:val="0"/>
-          <w:smallCaps w:val="0"/>
-          <w:strike w:val="0"/>
-          <w:color w:val="ab3c5e"/>
-          <w:sz w:val="24"/>
-          <w:szCs w:val="24"/>
-          <w:u w:val="none"/>
-          <w:shd w:fill="auto" w:val="clear"/>
-          <w:vertAlign w:val="baseline"/>
-          <w:rtl w:val="0"/>
-        </w:rPr>
-        <w:t xml:space="preserve">1.200642</w:t>
-      </w:r>
-      <w:r>
+        <w:ind w:left="720" w:right="0" w:firstLine="1170"/>
         <w:rPr>
           <w:b w:val="1"/>
           <w:i w:val="0"/>
@@ -1075,10 +958,8 @@
           <w:u w:val="none"/>
           <w:shd w:fill="auto" w:val="clear"/>
           <w:vertAlign w:val="baseline"/>
-          <w:rtl w:val="0"/>
-        </w:rPr>
-        <w:tab/>
-      </w:r>
+        </w:rPr>
+      </w:pPr>
       <w:r>
         <w:rPr>
           <w:rFonts w:ascii="Arial" w:cs="Arial" w:eastAsia="Arial" w:hAnsi="Arial"/>
@@ -1094,12 +975,40 @@
           <w:vertAlign w:val="baseline"/>
           <w:rtl w:val="0"/>
         </w:rPr>
+        <w:t xml:space="preserve">S.D.</w:t>
         <w:tab/>
       </w:r>
       <w:r>
         <w:rPr>
-          <w:rtl w:val="0"/>
-        </w:rPr>
+          <w:b w:val="1"/>
+          <w:i w:val="0"/>
+          <w:smallCaps w:val="0"/>
+          <w:strike w:val="0"/>
+          <w:color w:val="ab3c5e"/>
+          <w:sz w:val="24"/>
+          <w:szCs w:val="24"/>
+          <w:u w:val="none"/>
+          <w:shd w:fill="auto" w:val="clear"/>
+          <w:vertAlign w:val="baseline"/>
+          <w:rtl w:val="0"/>
+        </w:rPr>
+        <w:t xml:space="preserve">8.904199</w:t>
+      </w:r>
+      <w:r>
+        <w:rPr>
+          <w:b w:val="1"/>
+          <w:i w:val="0"/>
+          <w:smallCaps w:val="0"/>
+          <w:strike w:val="0"/>
+          <w:color w:val="38761d"/>
+          <w:sz w:val="24"/>
+          <w:szCs w:val="24"/>
+          <w:u w:val="none"/>
+          <w:shd w:fill="auto" w:val="clear"/>
+          <w:vertAlign w:val="baseline"/>
+          <w:rtl w:val="0"/>
+        </w:rPr>
+        <w:tab/>
       </w:r>
     </w:p>
     <w:p>
@@ -1117,31 +1026,7 @@
         </w:pBdr>
         <w:shd w:fill="auto" w:val="clear"/>
         <w:spacing w:after="120" w:before="0" w:line="240" w:lineRule="auto"/>
-        <w:ind w:left="720" w:right="0" w:firstLine="0"/>
-        <w:jc w:val="left"/>
-        <w:rPr>
-          <w:b w:val="1"/>
-          <w:color w:val="ab3c5e"/>
-        </w:rPr>
-      </w:pPr>
-      <w:r>
-        <w:rPr>
-          <w:rFonts w:ascii="Arial" w:cs="Arial" w:eastAsia="Arial" w:hAnsi="Arial"/>
-          <w:b w:val="0"/>
-          <w:i w:val="0"/>
-          <w:smallCaps w:val="0"/>
-          <w:strike w:val="0"/>
-          <w:color w:val="000000"/>
-          <w:sz w:val="24"/>
-          <w:szCs w:val="24"/>
-          <w:u w:val="none"/>
-          <w:shd w:fill="auto" w:val="clear"/>
-          <w:vertAlign w:val="baseline"/>
-          <w:rtl w:val="0"/>
-        </w:rPr>
-        <w:t xml:space="preserve">C.V.</w:t>
-      </w:r>
-      <w:r>
+        <w:ind w:left="720" w:right="0" w:firstLine="1170"/>
         <w:rPr>
           <w:rFonts w:ascii="Arial" w:cs="Arial" w:eastAsia="Arial" w:hAnsi="Arial"/>
           <w:b w:val="0"/>
@@ -1154,18 +1039,79 @@
           <w:u w:val="none"/>
           <w:shd w:fill="auto" w:val="clear"/>
           <w:vertAlign w:val="baseline"/>
-          <w:rtl w:val="0"/>
-        </w:rPr>
+        </w:rPr>
+      </w:pPr>
+      <w:r>
+        <w:rPr>
+          <w:rFonts w:ascii="Arial" w:cs="Arial" w:eastAsia="Arial" w:hAnsi="Arial"/>
+          <w:b w:val="0"/>
+          <w:i w:val="0"/>
+          <w:smallCaps w:val="0"/>
+          <w:strike w:val="0"/>
+          <w:color w:val="000000"/>
+          <w:sz w:val="24"/>
+          <w:szCs w:val="24"/>
+          <w:u w:val="none"/>
+          <w:shd w:fill="auto" w:val="clear"/>
+          <w:vertAlign w:val="baseline"/>
+          <w:rtl w:val="0"/>
+        </w:rPr>
+        <w:t xml:space="preserve">S.E.M.</w:t>
         <w:tab/>
+      </w:r>
+      <w:r>
+        <w:rPr>
+          <w:b w:val="1"/>
+          <w:i w:val="0"/>
+          <w:smallCaps w:val="0"/>
+          <w:strike w:val="0"/>
+          <w:color w:val="ab3c5e"/>
+          <w:sz w:val="24"/>
+          <w:szCs w:val="24"/>
+          <w:u w:val="none"/>
+          <w:shd w:fill="auto" w:val="clear"/>
+          <w:vertAlign w:val="baseline"/>
+          <w:rtl w:val="0"/>
+        </w:rPr>
+        <w:t xml:space="preserve">1.200642</w:t>
+      </w:r>
+      <w:r>
+        <w:rPr>
+          <w:b w:val="1"/>
+          <w:i w:val="0"/>
+          <w:smallCaps w:val="0"/>
+          <w:strike w:val="0"/>
+          <w:color w:val="38761d"/>
+          <w:sz w:val="24"/>
+          <w:szCs w:val="24"/>
+          <w:u w:val="none"/>
+          <w:shd w:fill="auto" w:val="clear"/>
+          <w:vertAlign w:val="baseline"/>
+          <w:rtl w:val="0"/>
+        </w:rPr>
         <w:tab/>
       </w:r>
       <w:r>
         <w:rPr>
-          <w:b w:val="1"/>
-          <w:color w:val="ab3c5e"/>
-          <w:rtl w:val="0"/>
-        </w:rPr>
-        <w:t xml:space="preserve">1.259596 or 125.96%</w:t>
+          <w:rFonts w:ascii="Arial" w:cs="Arial" w:eastAsia="Arial" w:hAnsi="Arial"/>
+          <w:b w:val="0"/>
+          <w:i w:val="0"/>
+          <w:smallCaps w:val="0"/>
+          <w:strike w:val="0"/>
+          <w:color w:val="000000"/>
+          <w:sz w:val="24"/>
+          <w:szCs w:val="24"/>
+          <w:u w:val="none"/>
+          <w:shd w:fill="auto" w:val="clear"/>
+          <w:vertAlign w:val="baseline"/>
+          <w:rtl w:val="0"/>
+        </w:rPr>
+        <w:tab/>
+      </w:r>
+      <w:r>
+        <w:rPr>
+          <w:rtl w:val="0"/>
+        </w:rPr>
       </w:r>
     </w:p>
     <w:p>
@@ -1183,36 +1129,37 @@
         </w:pBdr>
         <w:shd w:fill="auto" w:val="clear"/>
         <w:spacing w:after="120" w:before="0" w:line="240" w:lineRule="auto"/>
-        <w:ind w:left="720" w:right="0" w:firstLine="0"/>
-        <w:jc w:val="left"/>
-        <w:rPr>
-          <w:b w:val="1"/>
-          <w:i w:val="0"/>
-          <w:smallCaps w:val="0"/>
-          <w:strike w:val="0"/>
-          <w:color w:val="ab3c5e"/>
+        <w:ind w:left="720" w:right="0" w:firstLine="1170"/>
+        <w:rPr>
+          <w:b w:val="1"/>
+          <w:color w:val="ab3c5e"/>
+        </w:rPr>
+      </w:pPr>
+      <w:r>
+        <w:rPr>
+          <w:rFonts w:ascii="Arial" w:cs="Arial" w:eastAsia="Arial" w:hAnsi="Arial"/>
+          <w:b w:val="0"/>
+          <w:i w:val="0"/>
+          <w:smallCaps w:val="0"/>
+          <w:strike w:val="0"/>
+          <w:color w:val="000000"/>
           <w:sz w:val="24"/>
           <w:szCs w:val="24"/>
           <w:u w:val="none"/>
           <w:shd w:fill="auto" w:val="clear"/>
           <w:vertAlign w:val="baseline"/>
-        </w:rPr>
-      </w:pPr>
-      <w:r>
-        <w:rPr>
-          <w:b w:val="1"/>
-          <w:color w:val="ab3c5e"/>
-          <w:rtl w:val="0"/>
-        </w:rPr>
-        <w:t xml:space="preserve">Even though we have high CV the data is normally distributed.</w:t>
-      </w:r>
-      <w:r>
-        <w:rPr>
-          <w:b w:val="1"/>
-          <w:i w:val="0"/>
-          <w:smallCaps w:val="0"/>
-          <w:strike w:val="0"/>
-          <w:color w:val="ab3c5e"/>
+          <w:rtl w:val="0"/>
+        </w:rPr>
+        <w:t xml:space="preserve">C.V.</w:t>
+      </w:r>
+      <w:r>
+        <w:rPr>
+          <w:rFonts w:ascii="Arial" w:cs="Arial" w:eastAsia="Arial" w:hAnsi="Arial"/>
+          <w:b w:val="0"/>
+          <w:i w:val="0"/>
+          <w:smallCaps w:val="0"/>
+          <w:strike w:val="0"/>
+          <w:color w:val="0000ff"/>
           <w:sz w:val="24"/>
           <w:szCs w:val="24"/>
           <w:u w:val="none"/>
@@ -1221,6 +1168,14 @@
           <w:rtl w:val="0"/>
         </w:rPr>
         <w:tab/>
+      </w:r>
+      <w:r>
+        <w:rPr>
+          <w:b w:val="1"/>
+          <w:color w:val="ab3c5e"/>
+          <w:rtl w:val="0"/>
+        </w:rPr>
+        <w:t xml:space="preserve">1.259596 or 125.96%</w:t>
       </w:r>
     </w:p>
     <w:p>
@@ -1229,10 +1184,6 @@
         <w:keepLines w:val="0"/>
         <w:pageBreakBefore w:val="0"/>
         <w:widowControl w:val="1"/>
-        <w:numPr>
-          <w:ilvl w:val="0"/>
-          <w:numId w:val="1"/>
-        </w:numPr>
         <w:pBdr>
           <w:top w:space="0" w:sz="0" w:val="nil"/>
           <w:left w:space="0" w:sz="0" w:val="nil"/>
@@ -1242,15 +1193,13 @@
         </w:pBdr>
         <w:shd w:fill="auto" w:val="clear"/>
         <w:spacing w:after="120" w:before="0" w:line="240" w:lineRule="auto"/>
-        <w:ind w:left="720" w:right="0" w:hanging="360"/>
-        <w:jc w:val="left"/>
-        <w:rPr>
-          <w:rFonts w:ascii="Arial" w:cs="Arial" w:eastAsia="Arial" w:hAnsi="Arial"/>
-          <w:b w:val="0"/>
-          <w:i w:val="0"/>
-          <w:smallCaps w:val="0"/>
-          <w:strike w:val="0"/>
-          <w:color w:val="0000ff"/>
+        <w:ind w:left="720" w:right="0" w:firstLine="1170"/>
+        <w:rPr>
+          <w:b w:val="1"/>
+          <w:i w:val="0"/>
+          <w:smallCaps w:val="0"/>
+          <w:strike w:val="0"/>
+          <w:color w:val="ab3c5e"/>
           <w:sz w:val="24"/>
           <w:szCs w:val="24"/>
           <w:u w:val="none"/>
@@ -1260,12 +1209,19 @@
       </w:pPr>
       <w:r>
         <w:rPr>
-          <w:rFonts w:ascii="Arial" w:cs="Arial" w:eastAsia="Arial" w:hAnsi="Arial"/>
-          <w:b w:val="0"/>
-          <w:i w:val="0"/>
-          <w:smallCaps w:val="0"/>
-          <w:strike w:val="0"/>
-          <w:color w:val="000000"/>
+          <w:b w:val="1"/>
+          <w:color w:val="ab3c5e"/>
+          <w:rtl w:val="0"/>
+        </w:rPr>
+        <w:t xml:space="preserve">Even though we have a high CV the data is normally distributed.</w:t>
+      </w:r>
+      <w:r>
+        <w:rPr>
+          <w:b w:val="1"/>
+          <w:i w:val="0"/>
+          <w:smallCaps w:val="0"/>
+          <w:strike w:val="0"/>
+          <w:color w:val="ab3c5e"/>
           <w:sz w:val="24"/>
           <w:szCs w:val="24"/>
           <w:u w:val="none"/>
@@ -1273,12 +1229,131 @@
           <w:vertAlign w:val="baseline"/>
           <w:rtl w:val="0"/>
         </w:rPr>
+        <w:tab/>
+      </w:r>
+    </w:p>
+    <w:p>
+      <w:pPr>
+        <w:keepNext w:val="0"/>
+        <w:keepLines w:val="0"/>
+        <w:pageBreakBefore w:val="0"/>
+        <w:widowControl w:val="1"/>
+        <w:pBdr>
+          <w:top w:space="0" w:sz="0" w:val="nil"/>
+          <w:left w:space="0" w:sz="0" w:val="nil"/>
+          <w:bottom w:space="0" w:sz="0" w:val="nil"/>
+          <w:right w:space="0" w:sz="0" w:val="nil"/>
+          <w:between w:space="0" w:sz="0" w:val="nil"/>
+        </w:pBdr>
+        <w:shd w:fill="auto" w:val="clear"/>
+        <w:spacing w:after="120" w:before="0" w:line="240" w:lineRule="auto"/>
+        <w:ind w:left="0" w:right="0" w:firstLine="0"/>
+        <w:jc w:val="left"/>
+        <w:rPr>
+          <w:rFonts w:ascii="Arial" w:cs="Arial" w:eastAsia="Arial" w:hAnsi="Arial"/>
+          <w:b w:val="0"/>
+          <w:i w:val="0"/>
+          <w:smallCaps w:val="0"/>
+          <w:strike w:val="0"/>
+          <w:color w:val="0000ff"/>
+          <w:sz w:val="22"/>
+          <w:szCs w:val="22"/>
+          <w:u w:val="none"/>
+          <w:shd w:fill="auto" w:val="clear"/>
+          <w:vertAlign w:val="baseline"/>
+        </w:rPr>
+      </w:pPr>
+      <w:r>
+        <w:rPr>
+          <w:sz w:val="22"/>
+          <w:szCs w:val="22"/>
+          <w:rtl w:val="0"/>
+        </w:rPr>
+        <w:t xml:space="preserve">(b) </w:t>
+      </w:r>
+      <w:r>
+        <w:rPr>
+          <w:rFonts w:ascii="Arial" w:cs="Arial" w:eastAsia="Arial" w:hAnsi="Arial"/>
+          <w:b w:val="0"/>
+          <w:i w:val="0"/>
+          <w:smallCaps w:val="0"/>
+          <w:strike w:val="0"/>
+          <w:color w:val="000000"/>
+          <w:sz w:val="22"/>
+          <w:szCs w:val="22"/>
+          <w:u w:val="none"/>
+          <w:shd w:fill="auto" w:val="clear"/>
+          <w:vertAlign w:val="baseline"/>
+          <w:rtl w:val="0"/>
+        </w:rPr>
         <w:t xml:space="preserve">(10 pts) Use an appropriate test to determine whether CBT affects weight change. Include a graph that illustrates the result.</w:t>
       </w:r>
       <w:r>
         <w:rPr>
           <w:rtl w:val="0"/>
         </w:rPr>
+      </w:r>
+    </w:p>
+    <w:p>
+      <w:pPr>
+        <w:keepNext w:val="0"/>
+        <w:keepLines w:val="0"/>
+        <w:pageBreakBefore w:val="0"/>
+        <w:widowControl w:val="1"/>
+        <w:pBdr>
+          <w:top w:space="0" w:sz="0" w:val="nil"/>
+          <w:left w:space="0" w:sz="0" w:val="nil"/>
+          <w:bottom w:space="0" w:sz="0" w:val="nil"/>
+          <w:right w:space="0" w:sz="0" w:val="nil"/>
+          <w:between w:space="0" w:sz="0" w:val="nil"/>
+        </w:pBdr>
+        <w:shd w:fill="auto" w:val="clear"/>
+        <w:spacing w:after="240" w:before="0" w:line="240" w:lineRule="auto"/>
+        <w:ind w:left="0" w:right="0" w:firstLine="720"/>
+        <w:jc w:val="left"/>
+        <w:rPr>
+          <w:b w:val="1"/>
+          <w:color w:val="ab3c5e"/>
+        </w:rPr>
+      </w:pPr>
+      <w:r>
+        <w:rPr>
+          <w:b w:val="1"/>
+          <w:color w:val="ab3c5e"/>
+          <w:rtl w:val="0"/>
+        </w:rPr>
+        <w:t xml:space="preserve">I used Welch’s test because the variances between treatment groups are not equal. I found that there is a significant effect of Treatment on Weight change (t=-2.2418, p&lt;0.05). </w:t>
+      </w:r>
+    </w:p>
+    <w:p>
+      <w:pPr>
+        <w:keepNext w:val="0"/>
+        <w:keepLines w:val="0"/>
+        <w:pageBreakBefore w:val="0"/>
+        <w:widowControl w:val="1"/>
+        <w:pBdr>
+          <w:top w:space="0" w:sz="0" w:val="nil"/>
+          <w:left w:space="0" w:sz="0" w:val="nil"/>
+          <w:bottom w:space="0" w:sz="0" w:val="nil"/>
+          <w:right w:space="0" w:sz="0" w:val="nil"/>
+          <w:between w:space="0" w:sz="0" w:val="nil"/>
+        </w:pBdr>
+        <w:shd w:fill="auto" w:val="clear"/>
+        <w:spacing w:after="240" w:before="0" w:line="240" w:lineRule="auto"/>
+        <w:ind w:left="0" w:right="0" w:firstLine="720"/>
+        <w:jc w:val="left"/>
+        <w:rPr>
+          <w:b w:val="1"/>
+          <w:color w:val="ab3c5e"/>
+        </w:rPr>
+      </w:pPr>
+      <w:r>
+        <w:rPr>
+          <w:b w:val="1"/>
+          <w:color w:val="ab3c5e"/>
+          <w:rtl w:val="0"/>
+        </w:rPr>
+        <w:t xml:space="preserve">In this graph significance is annotated with one asterisk (*) to show a p value&lt;0.05 but still bigger that 0.01.</w:t>
       </w:r>
     </w:p>
     <w:p>
@@ -1300,16 +1375,51 @@
         <w:jc w:val="left"/>
         <w:rPr>
           <w:b w:val="1"/>
-          <w:color w:val="ab3c5e"/>
-        </w:rPr>
-      </w:pPr>
-      <w:r>
-        <w:rPr>
-          <w:b w:val="1"/>
-          <w:color w:val="ab3c5e"/>
-          <w:rtl w:val="0"/>
-        </w:rPr>
-        <w:t xml:space="preserve">I used Welch’s test because the variances between treatment groups are not equal. I found that there is a significant effect of Treatment on Weight change (t=-2.2418, p&lt;0.05). </w:t>
+          <w:color w:val="38761d"/>
+        </w:rPr>
+      </w:pPr>
+      <w:r>
+        <w:rPr>
+          <w:b w:val="1"/>
+          <w:color w:val="38761d"/>
+        </w:rPr>
+        <w:drawing>
+          <wp:inline distB="114300" distT="114300" distL="114300" distR="114300">
+            <wp:extent cx="6309360" cy="4178300"/>
+            <wp:effectExtent b="0" l="0" r="0" t="0"/>
+            <wp:docPr id="1" name="image1.png"/>
+            <a:graphic>
+              <a:graphicData uri="http://schemas.openxmlformats.org/drawingml/2006/picture">
+                <pic:pic>
+                  <pic:nvPicPr>
+                    <pic:cNvPr id="0" name="image1.png"/>
+                    <pic:cNvPicPr preferRelativeResize="0"/>
+                  </pic:nvPicPr>
+                  <pic:blipFill>
+                    <a:blip r:embed="rId8"/>
+                    <a:srcRect b="0" l="0" r="0" t="0"/>
+                    <a:stretch>
+                      <a:fillRect/>
+                    </a:stretch>
+                  </pic:blipFill>
+                  <pic:spPr>
+                    <a:xfrm>
+                      <a:off x="0" y="0"/>
+                      <a:ext cx="6309360" cy="4178300"/>
+                    </a:xfrm>
+                    <a:prstGeom prst="rect"/>
+                    <a:ln/>
+                  </pic:spPr>
+                </pic:pic>
+              </a:graphicData>
+            </a:graphic>
+          </wp:inline>
+        </w:drawing>
+      </w:r>
+      <w:r>
+        <w:rPr>
+          <w:rtl w:val="0"/>
+        </w:rPr>
       </w:r>
     </w:p>
     <w:p>
@@ -1332,46 +1442,10 @@
         <w:rPr>
           <w:b w:val="1"/>
           <w:color w:val="38761d"/>
-        </w:rPr>
-      </w:pPr>
-      <w:r>
-        <w:rPr>
-          <w:b w:val="1"/>
-          <w:color w:val="38761d"/>
-        </w:rPr>
-        <w:drawing>
-          <wp:inline distB="114300" distT="114300" distL="114300" distR="114300">
-            <wp:extent cx="5102543" cy="3692021"/>
-            <wp:effectExtent b="0" l="0" r="0" t="0"/>
-            <wp:docPr id="2" name="image2.png"/>
-            <a:graphic>
-              <a:graphicData uri="http://schemas.openxmlformats.org/drawingml/2006/picture">
-                <pic:pic>
-                  <pic:nvPicPr>
-                    <pic:cNvPr id="0" name="image2.png"/>
-                    <pic:cNvPicPr preferRelativeResize="0"/>
-                  </pic:nvPicPr>
-                  <pic:blipFill>
-                    <a:blip r:embed="rId8"/>
-                    <a:srcRect b="0" l="0" r="0" t="0"/>
-                    <a:stretch>
-                      <a:fillRect/>
-                    </a:stretch>
-                  </pic:blipFill>
-                  <pic:spPr>
-                    <a:xfrm>
-                      <a:off x="0" y="0"/>
-                      <a:ext cx="5102543" cy="3692021"/>
-                    </a:xfrm>
-                    <a:prstGeom prst="rect"/>
-                    <a:ln/>
-                  </pic:spPr>
-                </pic:pic>
-              </a:graphicData>
-            </a:graphic>
-          </wp:inline>
-        </w:drawing>
-      </w:r>
+          <w:sz w:val="20"/>
+          <w:szCs w:val="20"/>
+        </w:rPr>
+      </w:pPr>
       <w:r>
         <w:rPr>
           <w:rtl w:val="0"/>
@@ -1396,12 +1470,61 @@
         <w:ind w:left="0" w:right="0" w:firstLine="0"/>
         <w:jc w:val="left"/>
         <w:rPr>
-          <w:b w:val="1"/>
-          <w:color w:val="38761d"/>
-          <w:sz w:val="20"/>
-          <w:szCs w:val="20"/>
-        </w:rPr>
-      </w:pPr>
+          <w:sz w:val="22"/>
+          <w:szCs w:val="22"/>
+        </w:rPr>
+      </w:pPr>
+      <w:r>
+        <w:rPr>
+          <w:rFonts w:ascii="Arial" w:cs="Arial" w:eastAsia="Arial" w:hAnsi="Arial"/>
+          <w:b w:val="0"/>
+          <w:i w:val="0"/>
+          <w:smallCaps w:val="0"/>
+          <w:strike w:val="0"/>
+          <w:color w:val="000000"/>
+          <w:sz w:val="22"/>
+          <w:szCs w:val="22"/>
+          <w:u w:val="none"/>
+          <w:shd w:fill="auto" w:val="clear"/>
+          <w:vertAlign w:val="baseline"/>
+          <w:rtl w:val="0"/>
+        </w:rPr>
+        <w:t xml:space="preserve">4. Erin in the Steele Lab studied kelp bass at several different sites along the coast of California. She wanted to know if density of this fish was related to the habitat attributes of the site. At each site she sampled the site using four independent transects. In addition to recording the number of kelp bass on each transect at each of the 7 sites, she recorded six attributes of the habitat: the approximate volume of space occupied by kelp, water temperature, salinity, and the percent cover of sand, seagrass, and rock. The data are in the file </w:t>
+      </w:r>
+      <w:r>
+        <w:rPr>
+          <w:rFonts w:ascii="Arial" w:cs="Arial" w:eastAsia="Arial" w:hAnsi="Arial"/>
+          <w:b w:val="0"/>
+          <w:i w:val="1"/>
+          <w:smallCaps w:val="0"/>
+          <w:strike w:val="0"/>
+          <w:color w:val="000000"/>
+          <w:sz w:val="22"/>
+          <w:szCs w:val="22"/>
+          <w:u w:val="none"/>
+          <w:shd w:fill="auto" w:val="clear"/>
+          <w:vertAlign w:val="baseline"/>
+          <w:rtl w:val="0"/>
+        </w:rPr>
+        <w:t xml:space="preserve">habitats.csv</w:t>
+      </w:r>
+      <w:r>
+        <w:rPr>
+          <w:rFonts w:ascii="Arial" w:cs="Arial" w:eastAsia="Arial" w:hAnsi="Arial"/>
+          <w:b w:val="0"/>
+          <w:i w:val="0"/>
+          <w:smallCaps w:val="0"/>
+          <w:strike w:val="0"/>
+          <w:color w:val="000000"/>
+          <w:sz w:val="22"/>
+          <w:szCs w:val="22"/>
+          <w:u w:val="none"/>
+          <w:shd w:fill="auto" w:val="clear"/>
+          <w:vertAlign w:val="baseline"/>
+          <w:rtl w:val="0"/>
+        </w:rPr>
+        <w:t xml:space="preserve">. </w:t>
+      </w:r>
       <w:r>
         <w:rPr>
           <w:rtl w:val="0"/>
@@ -1432,63 +1555,63 @@
           <w:smallCaps w:val="0"/>
           <w:strike w:val="0"/>
           <w:color w:val="000000"/>
-          <w:sz w:val="20"/>
-          <w:szCs w:val="20"/>
-          <w:u w:val="none"/>
-          <w:shd w:fill="auto" w:val="clear"/>
-          <w:vertAlign w:val="baseline"/>
-        </w:rPr>
-      </w:pPr>
-      <w:r>
-        <w:rPr>
-          <w:rFonts w:ascii="Arial" w:cs="Arial" w:eastAsia="Arial" w:hAnsi="Arial"/>
-          <w:b w:val="0"/>
-          <w:i w:val="0"/>
-          <w:smallCaps w:val="0"/>
-          <w:strike w:val="0"/>
-          <w:color w:val="000000"/>
-          <w:sz w:val="20"/>
-          <w:szCs w:val="20"/>
-          <w:u w:val="none"/>
-          <w:shd w:fill="auto" w:val="clear"/>
-          <w:vertAlign w:val="baseline"/>
-          <w:rtl w:val="0"/>
-        </w:rPr>
-        <w:t xml:space="preserve">4. Erin in the Steele Lab studied kelp bass at several different sites along the coast of California. She wanted to know if density of this fish was related to the habitat attributes of the site. At each site she sampled the site using four independent transects. In addition to recording the number of kelp bass on each transect at each of the 7 sites, she recorded six attributes of the habitat: the approximate volume of space occupied by kelp, water temperature, salinity, and the percent cover of sand, seagrass, and rock. The data are in the file </w:t>
-      </w:r>
-      <w:r>
-        <w:rPr>
-          <w:rFonts w:ascii="Arial" w:cs="Arial" w:eastAsia="Arial" w:hAnsi="Arial"/>
-          <w:b w:val="0"/>
-          <w:i w:val="1"/>
-          <w:smallCaps w:val="0"/>
-          <w:strike w:val="0"/>
-          <w:color w:val="000000"/>
-          <w:sz w:val="20"/>
-          <w:szCs w:val="20"/>
-          <w:u w:val="none"/>
-          <w:shd w:fill="auto" w:val="clear"/>
-          <w:vertAlign w:val="baseline"/>
-          <w:rtl w:val="0"/>
-        </w:rPr>
-        <w:t xml:space="preserve">habitats.csv</w:t>
-      </w:r>
-      <w:r>
-        <w:rPr>
-          <w:rFonts w:ascii="Arial" w:cs="Arial" w:eastAsia="Arial" w:hAnsi="Arial"/>
-          <w:b w:val="0"/>
-          <w:i w:val="0"/>
-          <w:smallCaps w:val="0"/>
-          <w:strike w:val="0"/>
-          <w:color w:val="000000"/>
-          <w:sz w:val="20"/>
-          <w:szCs w:val="20"/>
-          <w:u w:val="none"/>
-          <w:shd w:fill="auto" w:val="clear"/>
-          <w:vertAlign w:val="baseline"/>
-          <w:rtl w:val="0"/>
-        </w:rPr>
-        <w:t xml:space="preserve">. </w:t>
+          <w:sz w:val="22"/>
+          <w:szCs w:val="22"/>
+          <w:u w:val="none"/>
+          <w:shd w:fill="auto" w:val="clear"/>
+          <w:vertAlign w:val="baseline"/>
+        </w:rPr>
+      </w:pPr>
+      <w:r>
+        <w:rPr>
+          <w:rFonts w:ascii="Arial" w:cs="Arial" w:eastAsia="Arial" w:hAnsi="Arial"/>
+          <w:b w:val="0"/>
+          <w:i w:val="0"/>
+          <w:smallCaps w:val="0"/>
+          <w:strike w:val="0"/>
+          <w:color w:val="000000"/>
+          <w:sz w:val="22"/>
+          <w:szCs w:val="22"/>
+          <w:u w:val="none"/>
+          <w:shd w:fill="auto" w:val="clear"/>
+          <w:vertAlign w:val="baseline"/>
+          <w:rtl w:val="0"/>
+        </w:rPr>
+        <w:t xml:space="preserve">(a) (5 pts) First, convert all habitat variables to z-scores and then use Principal Components Analysis (PCA) to derive components that summarize the variation in the </w:t>
+      </w:r>
+      <w:r>
+        <w:rPr>
+          <w:rFonts w:ascii="Arial" w:cs="Arial" w:eastAsia="Arial" w:hAnsi="Arial"/>
+          <w:b w:val="1"/>
+          <w:i w:val="0"/>
+          <w:smallCaps w:val="0"/>
+          <w:strike w:val="0"/>
+          <w:color w:val="000000"/>
+          <w:sz w:val="22"/>
+          <w:szCs w:val="22"/>
+          <w:u w:val="none"/>
+          <w:shd w:fill="auto" w:val="clear"/>
+          <w:vertAlign w:val="baseline"/>
+          <w:rtl w:val="0"/>
+        </w:rPr>
+        <w:t xml:space="preserve">six</w:t>
+      </w:r>
+      <w:r>
+        <w:rPr>
+          <w:rFonts w:ascii="Arial" w:cs="Arial" w:eastAsia="Arial" w:hAnsi="Arial"/>
+          <w:b w:val="0"/>
+          <w:i w:val="0"/>
+          <w:smallCaps w:val="0"/>
+          <w:strike w:val="0"/>
+          <w:color w:val="000000"/>
+          <w:sz w:val="22"/>
+          <w:szCs w:val="22"/>
+          <w:u w:val="none"/>
+          <w:shd w:fill="auto" w:val="clear"/>
+          <w:vertAlign w:val="baseline"/>
+          <w:rtl w:val="0"/>
+        </w:rPr>
+        <w:t xml:space="preserve"> habitat variables (do not include kelp bass density). </w:t>
       </w:r>
     </w:p>
     <w:p>
@@ -1515,63 +1638,100 @@
           <w:smallCaps w:val="0"/>
           <w:strike w:val="0"/>
           <w:color w:val="000000"/>
-          <w:sz w:val="24"/>
-          <w:szCs w:val="24"/>
-          <w:u w:val="none"/>
-          <w:shd w:fill="auto" w:val="clear"/>
-          <w:vertAlign w:val="baseline"/>
-        </w:rPr>
-      </w:pPr>
-      <w:r>
-        <w:rPr>
-          <w:rFonts w:ascii="Arial" w:cs="Arial" w:eastAsia="Arial" w:hAnsi="Arial"/>
-          <w:b w:val="0"/>
-          <w:i w:val="0"/>
-          <w:smallCaps w:val="0"/>
-          <w:strike w:val="0"/>
-          <w:color w:val="000000"/>
-          <w:sz w:val="24"/>
-          <w:szCs w:val="24"/>
-          <w:u w:val="none"/>
-          <w:shd w:fill="auto" w:val="clear"/>
-          <w:vertAlign w:val="baseline"/>
-          <w:rtl w:val="0"/>
-        </w:rPr>
-        <w:t xml:space="preserve">(a) (5 pts) First, convert all habitat variables to z-scores and then use Principal Components Analysis (PCA) to derive components that summarize the variation in the </w:t>
-      </w:r>
-      <w:r>
-        <w:rPr>
-          <w:rFonts w:ascii="Arial" w:cs="Arial" w:eastAsia="Arial" w:hAnsi="Arial"/>
-          <w:b w:val="1"/>
-          <w:i w:val="0"/>
-          <w:smallCaps w:val="0"/>
-          <w:strike w:val="0"/>
-          <w:color w:val="000000"/>
-          <w:sz w:val="24"/>
-          <w:szCs w:val="24"/>
-          <w:u w:val="none"/>
-          <w:shd w:fill="auto" w:val="clear"/>
-          <w:vertAlign w:val="baseline"/>
-          <w:rtl w:val="0"/>
-        </w:rPr>
-        <w:t xml:space="preserve">six</w:t>
-      </w:r>
-      <w:r>
-        <w:rPr>
-          <w:rFonts w:ascii="Arial" w:cs="Arial" w:eastAsia="Arial" w:hAnsi="Arial"/>
-          <w:b w:val="0"/>
-          <w:i w:val="0"/>
-          <w:smallCaps w:val="0"/>
-          <w:strike w:val="0"/>
-          <w:color w:val="000000"/>
-          <w:sz w:val="24"/>
-          <w:szCs w:val="24"/>
-          <w:u w:val="none"/>
-          <w:shd w:fill="auto" w:val="clear"/>
-          <w:vertAlign w:val="baseline"/>
-          <w:rtl w:val="0"/>
-        </w:rPr>
-        <w:t xml:space="preserve"> habitat variables (do not include kelp bass density). How many components would you need to include to capture 70% of the variance in the original data? How much variance in the original data is explained by the first two principal components? Which variables are most strongly related to PC1 and PC2? </w:t>
+          <w:sz w:val="22"/>
+          <w:szCs w:val="22"/>
+          <w:u w:val="none"/>
+          <w:shd w:fill="auto" w:val="clear"/>
+          <w:vertAlign w:val="baseline"/>
+        </w:rPr>
+      </w:pPr>
+      <w:r>
+        <w:rPr>
+          <w:rFonts w:ascii="Arial" w:cs="Arial" w:eastAsia="Arial" w:hAnsi="Arial"/>
+          <w:b w:val="0"/>
+          <w:i w:val="0"/>
+          <w:smallCaps w:val="0"/>
+          <w:strike w:val="0"/>
+          <w:color w:val="000000"/>
+          <w:sz w:val="22"/>
+          <w:szCs w:val="22"/>
+          <w:u w:val="none"/>
+          <w:shd w:fill="auto" w:val="clear"/>
+          <w:vertAlign w:val="baseline"/>
+          <w:rtl w:val="0"/>
+        </w:rPr>
+        <w:t xml:space="preserve">How many components would you need to include to capture 70% of the variance in the original data? </w:t>
+      </w:r>
+    </w:p>
+    <w:p>
+      <w:pPr>
+        <w:spacing w:after="120" w:lineRule="auto"/>
+        <w:ind w:left="720" w:firstLine="0"/>
+        <w:rPr>
+          <w:b w:val="1"/>
+          <w:color w:val="ab3c5e"/>
+        </w:rPr>
+      </w:pPr>
+      <w:r>
+        <w:rPr>
+          <w:b w:val="1"/>
+          <w:color w:val="ab3c5e"/>
+          <w:rtl w:val="0"/>
+        </w:rPr>
+        <w:t xml:space="preserve">Three (3) components must be included to capture at least 70% of the variance in the raw data. The summary shows that the three components capture 71.2%.</w:t>
+      </w:r>
+    </w:p>
+    <w:p>
+      <w:pPr>
+        <w:spacing w:after="120" w:lineRule="auto"/>
+        <w:ind w:left="720" w:firstLine="0"/>
+        <w:rPr>
+          <w:b w:val="1"/>
+          <w:color w:val="ab3c5e"/>
+        </w:rPr>
+      </w:pPr>
+      <w:r>
+        <w:rPr>
+          <w:b w:val="1"/>
+          <w:color w:val="ab3c5e"/>
+        </w:rPr>
+        <w:drawing>
+          <wp:inline distB="114300" distT="114300" distL="114300" distR="114300">
+            <wp:extent cx="5838825" cy="1209675"/>
+            <wp:effectExtent b="0" l="0" r="0" t="0"/>
+            <wp:docPr id="2" name="image2.png"/>
+            <a:graphic>
+              <a:graphicData uri="http://schemas.openxmlformats.org/drawingml/2006/picture">
+                <pic:pic>
+                  <pic:nvPicPr>
+                    <pic:cNvPr id="0" name="image2.png"/>
+                    <pic:cNvPicPr preferRelativeResize="0"/>
+                  </pic:nvPicPr>
+                  <pic:blipFill>
+                    <a:blip r:embed="rId9"/>
+                    <a:srcRect b="0" l="0" r="0" t="0"/>
+                    <a:stretch>
+                      <a:fillRect/>
+                    </a:stretch>
+                  </pic:blipFill>
+                  <pic:spPr>
+                    <a:xfrm>
+                      <a:off x="0" y="0"/>
+                      <a:ext cx="5838825" cy="1209675"/>
+                    </a:xfrm>
+                    <a:prstGeom prst="rect"/>
+                    <a:ln/>
+                  </pic:spPr>
+                </pic:pic>
+              </a:graphicData>
+            </a:graphic>
+          </wp:inline>
+        </w:drawing>
+      </w:r>
+      <w:r>
+        <w:rPr>
+          <w:rtl w:val="0"/>
+        </w:rPr>
       </w:r>
     </w:p>
     <w:p>
@@ -1591,8 +1751,52 @@
         <w:spacing w:after="240" w:before="0" w:line="240" w:lineRule="auto"/>
         <w:ind w:left="0" w:right="0" w:firstLine="0"/>
         <w:jc w:val="left"/>
+        <w:rPr>
+          <w:rFonts w:ascii="Arial" w:cs="Arial" w:eastAsia="Arial" w:hAnsi="Arial"/>
+          <w:b w:val="0"/>
+          <w:i w:val="0"/>
+          <w:smallCaps w:val="0"/>
+          <w:strike w:val="0"/>
+          <w:color w:val="000000"/>
+          <w:sz w:val="22"/>
+          <w:szCs w:val="22"/>
+          <w:u w:val="none"/>
+          <w:shd w:fill="auto" w:val="clear"/>
+          <w:vertAlign w:val="baseline"/>
+        </w:rPr>
+      </w:pPr>
+      <w:r>
+        <w:rPr>
+          <w:rFonts w:ascii="Arial" w:cs="Arial" w:eastAsia="Arial" w:hAnsi="Arial"/>
+          <w:b w:val="0"/>
+          <w:i w:val="0"/>
+          <w:smallCaps w:val="0"/>
+          <w:strike w:val="0"/>
+          <w:color w:val="000000"/>
+          <w:sz w:val="22"/>
+          <w:szCs w:val="22"/>
+          <w:u w:val="none"/>
+          <w:shd w:fill="auto" w:val="clear"/>
+          <w:vertAlign w:val="baseline"/>
+          <w:rtl w:val="0"/>
+        </w:rPr>
+        <w:t xml:space="preserve">How much variance in the original data is explained by the first two principal components? </w:t>
+      </w:r>
+    </w:p>
+    <w:p>
+      <w:pPr>
+        <w:spacing w:after="120" w:lineRule="auto"/>
+        <w:ind w:left="720" w:firstLine="0"/>
         <w:rPr/>
       </w:pPr>
+      <w:r>
+        <w:rPr>
+          <w:b w:val="1"/>
+          <w:color w:val="ab3c5e"/>
+          <w:rtl w:val="0"/>
+        </w:rPr>
+        <w:t xml:space="preserve">The first two components explain 54.5% of the variance.</w:t>
+      </w:r>
       <w:r>
         <w:rPr>
           <w:rtl w:val="0"/>
@@ -1623,29 +1827,47 @@
           <w:smallCaps w:val="0"/>
           <w:strike w:val="0"/>
           <w:color w:val="000000"/>
-          <w:sz w:val="24"/>
-          <w:szCs w:val="24"/>
-          <w:u w:val="none"/>
-          <w:shd w:fill="auto" w:val="clear"/>
-          <w:vertAlign w:val="baseline"/>
-        </w:rPr>
-      </w:pPr>
-      <w:r>
-        <w:rPr>
-          <w:rFonts w:ascii="Arial" w:cs="Arial" w:eastAsia="Arial" w:hAnsi="Arial"/>
-          <w:b w:val="0"/>
-          <w:i w:val="0"/>
-          <w:smallCaps w:val="0"/>
-          <w:strike w:val="0"/>
-          <w:color w:val="000000"/>
-          <w:sz w:val="24"/>
-          <w:szCs w:val="24"/>
-          <w:u w:val="none"/>
-          <w:shd w:fill="auto" w:val="clear"/>
-          <w:vertAlign w:val="baseline"/>
-          <w:rtl w:val="0"/>
-        </w:rPr>
-        <w:t xml:space="preserve">(b) (5 pts) Use perMANOVA with the original (i.e. use the raw data, not z-scores) six habitat variables to determine whether the seven sites differ in habitat variables. Does habitat differ among sites?</w:t>
+          <w:sz w:val="22"/>
+          <w:szCs w:val="22"/>
+          <w:u w:val="none"/>
+          <w:shd w:fill="auto" w:val="clear"/>
+          <w:vertAlign w:val="baseline"/>
+        </w:rPr>
+      </w:pPr>
+      <w:r>
+        <w:rPr>
+          <w:rFonts w:ascii="Arial" w:cs="Arial" w:eastAsia="Arial" w:hAnsi="Arial"/>
+          <w:b w:val="0"/>
+          <w:i w:val="0"/>
+          <w:smallCaps w:val="0"/>
+          <w:strike w:val="0"/>
+          <w:color w:val="000000"/>
+          <w:sz w:val="22"/>
+          <w:szCs w:val="22"/>
+          <w:u w:val="none"/>
+          <w:shd w:fill="auto" w:val="clear"/>
+          <w:vertAlign w:val="baseline"/>
+          <w:rtl w:val="0"/>
+        </w:rPr>
+        <w:t xml:space="preserve">Which variables are most strongly related to PC1 and PC2? </w:t>
+      </w:r>
+    </w:p>
+    <w:p>
+      <w:pPr>
+        <w:spacing w:after="120" w:lineRule="auto"/>
+        <w:ind w:left="720" w:firstLine="0"/>
+        <w:rPr>
+          <w:b w:val="1"/>
+          <w:color w:val="ab3c5e"/>
+        </w:rPr>
+      </w:pPr>
+      <w:r>
+        <w:rPr>
+          <w:b w:val="1"/>
+          <w:color w:val="ab3c5e"/>
+          <w:rtl w:val="0"/>
+        </w:rPr>
+        <w:t xml:space="preserve">By extracting the loadings, I found that Kelp Volume (0.611) and Temperature (-0.667) are the most related to PC1 while Sand (-0.608) and Seagrass (0.578) are strongly related to PC2.</w:t>
       </w:r>
     </w:p>
     <w:p>
@@ -1672,23 +1894,90 @@
           <w:smallCaps w:val="0"/>
           <w:strike w:val="0"/>
           <w:color w:val="000000"/>
-          <w:sz w:val="24"/>
-          <w:szCs w:val="24"/>
-          <w:u w:val="none"/>
-          <w:shd w:fill="auto" w:val="clear"/>
-          <w:vertAlign w:val="baseline"/>
-        </w:rPr>
-      </w:pPr>
-      <w:r>
-        <w:rPr>
-          <w:rFonts w:ascii="Arial" w:cs="Arial" w:eastAsia="Arial" w:hAnsi="Arial"/>
-          <w:b w:val="0"/>
-          <w:i w:val="0"/>
-          <w:smallCaps w:val="0"/>
-          <w:strike w:val="0"/>
-          <w:color w:val="000000"/>
-          <w:sz w:val="24"/>
-          <w:szCs w:val="24"/>
+          <w:sz w:val="22"/>
+          <w:szCs w:val="22"/>
+          <w:u w:val="none"/>
+          <w:shd w:fill="auto" w:val="clear"/>
+          <w:vertAlign w:val="baseline"/>
+        </w:rPr>
+      </w:pPr>
+      <w:r>
+        <w:rPr>
+          <w:rFonts w:ascii="Arial" w:cs="Arial" w:eastAsia="Arial" w:hAnsi="Arial"/>
+          <w:b w:val="0"/>
+          <w:i w:val="0"/>
+          <w:smallCaps w:val="0"/>
+          <w:strike w:val="0"/>
+          <w:color w:val="000000"/>
+          <w:sz w:val="22"/>
+          <w:szCs w:val="22"/>
+          <w:u w:val="none"/>
+          <w:shd w:fill="auto" w:val="clear"/>
+          <w:vertAlign w:val="baseline"/>
+          <w:rtl w:val="0"/>
+        </w:rPr>
+        <w:t xml:space="preserve">(b) (5 pts) Use perMANOVA with the original (i.e. use the raw data, not z-scores) six habitat variables to determine whether the seven sites differ in habitat variables. Does habitat differ among sites?</w:t>
+      </w:r>
+    </w:p>
+    <w:p>
+      <w:pPr>
+        <w:spacing w:after="120" w:lineRule="auto"/>
+        <w:ind w:left="720" w:firstLine="0"/>
+        <w:rPr>
+          <w:b w:val="1"/>
+          <w:color w:val="ab3c5e"/>
+        </w:rPr>
+      </w:pPr>
+      <w:r>
+        <w:rPr>
+          <w:b w:val="1"/>
+          <w:color w:val="ab3c5e"/>
+          <w:rtl w:val="0"/>
+        </w:rPr>
+        <w:t xml:space="preserve">perMANOVA on raw data shows that habitat differs significantly among sites (p&lt;0.001). </w:t>
+      </w:r>
+    </w:p>
+    <w:p>
+      <w:pPr>
+        <w:keepNext w:val="0"/>
+        <w:keepLines w:val="0"/>
+        <w:pageBreakBefore w:val="0"/>
+        <w:widowControl w:val="1"/>
+        <w:pBdr>
+          <w:top w:space="0" w:sz="0" w:val="nil"/>
+          <w:left w:space="0" w:sz="0" w:val="nil"/>
+          <w:bottom w:space="0" w:sz="0" w:val="nil"/>
+          <w:right w:space="0" w:sz="0" w:val="nil"/>
+          <w:between w:space="0" w:sz="0" w:val="nil"/>
+        </w:pBdr>
+        <w:shd w:fill="auto" w:val="clear"/>
+        <w:spacing w:after="240" w:before="0" w:line="240" w:lineRule="auto"/>
+        <w:ind w:left="0" w:right="0" w:firstLine="0"/>
+        <w:jc w:val="left"/>
+        <w:rPr>
+          <w:rFonts w:ascii="Arial" w:cs="Arial" w:eastAsia="Arial" w:hAnsi="Arial"/>
+          <w:b w:val="0"/>
+          <w:i w:val="0"/>
+          <w:smallCaps w:val="0"/>
+          <w:strike w:val="0"/>
+          <w:color w:val="000000"/>
+          <w:sz w:val="22"/>
+          <w:szCs w:val="22"/>
+          <w:u w:val="none"/>
+          <w:shd w:fill="auto" w:val="clear"/>
+          <w:vertAlign w:val="baseline"/>
+        </w:rPr>
+      </w:pPr>
+      <w:r>
+        <w:rPr>
+          <w:rFonts w:ascii="Arial" w:cs="Arial" w:eastAsia="Arial" w:hAnsi="Arial"/>
+          <w:b w:val="0"/>
+          <w:i w:val="0"/>
+          <w:smallCaps w:val="0"/>
+          <w:strike w:val="0"/>
+          <w:color w:val="000000"/>
+          <w:sz w:val="22"/>
+          <w:szCs w:val="22"/>
           <w:u w:val="none"/>
           <w:shd w:fill="auto" w:val="clear"/>
           <w:vertAlign w:val="baseline"/>
@@ -1699,14 +1988,56 @@
     </w:p>
     <w:p>
       <w:pPr>
-        <w:rPr>
-          <w:color w:val="0000ff"/>
-        </w:rPr>
-      </w:pPr>
-      <w:r>
-        <w:rPr>
-          <w:rtl w:val="0"/>
-        </w:rPr>
+        <w:spacing w:after="120" w:lineRule="auto"/>
+        <w:ind w:left="720" w:firstLine="0"/>
+        <w:rPr>
+          <w:b w:val="1"/>
+          <w:color w:val="ab3c5e"/>
+        </w:rPr>
+      </w:pPr>
+      <w:r>
+        <w:rPr>
+          <w:b w:val="1"/>
+          <w:color w:val="ab3c5e"/>
+          <w:rtl w:val="0"/>
+        </w:rPr>
+        <w:t xml:space="preserve">Using multiple regression on the raw data shows that habitat, specifically with Seagrass has a significant effect on Kelp Bass density (F=5.8816 p&lt;0.05). </w:t>
+      </w:r>
+    </w:p>
+    <w:p>
+      <w:pPr>
+        <w:spacing w:after="120" w:lineRule="auto"/>
+        <w:ind w:left="720" w:firstLine="0"/>
+        <w:rPr>
+          <w:b w:val="1"/>
+          <w:color w:val="ab3c5e"/>
+        </w:rPr>
+      </w:pPr>
+      <w:r>
+        <w:rPr>
+          <w:b w:val="1"/>
+          <w:color w:val="ab3c5e"/>
+          <w:rtl w:val="0"/>
+        </w:rPr>
+        <w:t xml:space="preserve">However, the residuals plot for the raw data showed heterostadicity. After log transformation, there were no significant effects of habitat on Kelp Bass density. </w:t>
+      </w:r>
+    </w:p>
+    <w:p>
+      <w:pPr>
+        <w:spacing w:after="120" w:lineRule="auto"/>
+        <w:ind w:left="720" w:firstLine="0"/>
+        <w:rPr>
+          <w:b w:val="1"/>
+          <w:color w:val="ab3c5e"/>
+        </w:rPr>
+      </w:pPr>
+      <w:r>
+        <w:rPr>
+          <w:b w:val="1"/>
+          <w:color w:val="ab3c5e"/>
+          <w:rtl w:val="0"/>
+        </w:rPr>
+        <w:t xml:space="preserve">The log transformation model also showed a lower AIC score than the original which suggests a better fit for the data.</w:t>
       </w:r>
     </w:p>
     <w:p>
@@ -1733,23 +2064,23 @@
           <w:smallCaps w:val="0"/>
           <w:strike w:val="0"/>
           <w:color w:val="000000"/>
-          <w:sz w:val="24"/>
-          <w:szCs w:val="24"/>
-          <w:u w:val="none"/>
-          <w:shd w:fill="auto" w:val="clear"/>
-          <w:vertAlign w:val="baseline"/>
-        </w:rPr>
-      </w:pPr>
-      <w:r>
-        <w:rPr>
-          <w:rFonts w:ascii="Arial" w:cs="Arial" w:eastAsia="Arial" w:hAnsi="Arial"/>
-          <w:b w:val="0"/>
-          <w:i w:val="0"/>
-          <w:smallCaps w:val="0"/>
-          <w:strike w:val="0"/>
-          <w:color w:val="000000"/>
-          <w:sz w:val="24"/>
-          <w:szCs w:val="24"/>
+          <w:sz w:val="22"/>
+          <w:szCs w:val="22"/>
+          <w:u w:val="none"/>
+          <w:shd w:fill="auto" w:val="clear"/>
+          <w:vertAlign w:val="baseline"/>
+        </w:rPr>
+      </w:pPr>
+      <w:r>
+        <w:rPr>
+          <w:rFonts w:ascii="Arial" w:cs="Arial" w:eastAsia="Arial" w:hAnsi="Arial"/>
+          <w:b w:val="0"/>
+          <w:i w:val="0"/>
+          <w:smallCaps w:val="0"/>
+          <w:strike w:val="0"/>
+          <w:color w:val="000000"/>
+          <w:sz w:val="22"/>
+          <w:szCs w:val="22"/>
           <w:u w:val="none"/>
           <w:shd w:fill="auto" w:val="clear"/>
           <w:vertAlign w:val="baseline"/>
@@ -1765,8 +2096,8 @@
           <w:smallCaps w:val="0"/>
           <w:strike w:val="0"/>
           <w:color w:val="000000"/>
-          <w:sz w:val="24"/>
-          <w:szCs w:val="24"/>
+          <w:sz w:val="22"/>
+          <w:szCs w:val="22"/>
           <w:u w:val="none"/>
           <w:shd w:fill="auto" w:val="clear"/>
           <w:vertAlign w:val="baseline"/>
@@ -1782,14 +2113,153 @@
           <w:smallCaps w:val="0"/>
           <w:strike w:val="0"/>
           <w:color w:val="000000"/>
-          <w:sz w:val="24"/>
-          <w:szCs w:val="24"/>
-          <w:u w:val="none"/>
-          <w:shd w:fill="auto" w:val="clear"/>
-          <w:vertAlign w:val="baseline"/>
-          <w:rtl w:val="0"/>
-        </w:rPr>
-        <w:t xml:space="preserve">. In the file, 0 means no burrow was found, 1 means that at least one burrow was found. Determine whether grain size affects the probability of finding armadillos at a site. Include a graph to illustrate your results.</w:t>
+          <w:sz w:val="22"/>
+          <w:szCs w:val="22"/>
+          <w:u w:val="none"/>
+          <w:shd w:fill="auto" w:val="clear"/>
+          <w:vertAlign w:val="baseline"/>
+          <w:rtl w:val="0"/>
+        </w:rPr>
+        <w:t xml:space="preserve">. In the file,</w:t>
+      </w:r>
+      <w:r>
+        <w:rPr>
+          <w:b w:val="1"/>
+          <w:i w:val="0"/>
+          <w:smallCaps w:val="0"/>
+          <w:strike w:val="0"/>
+          <w:color w:val="000000"/>
+          <w:sz w:val="22"/>
+          <w:szCs w:val="22"/>
+          <w:u w:val="none"/>
+          <w:shd w:fill="auto" w:val="clear"/>
+          <w:vertAlign w:val="baseline"/>
+          <w:rtl w:val="0"/>
+        </w:rPr>
+        <w:t xml:space="preserve"> 0 means no burrow was found, 1 means that at least one burrow was found.</w:t>
+      </w:r>
+      <w:r>
+        <w:rPr>
+          <w:rFonts w:ascii="Arial" w:cs="Arial" w:eastAsia="Arial" w:hAnsi="Arial"/>
+          <w:b w:val="0"/>
+          <w:i w:val="0"/>
+          <w:smallCaps w:val="0"/>
+          <w:strike w:val="0"/>
+          <w:color w:val="000000"/>
+          <w:sz w:val="22"/>
+          <w:szCs w:val="22"/>
+          <w:u w:val="none"/>
+          <w:shd w:fill="auto" w:val="clear"/>
+          <w:vertAlign w:val="baseline"/>
+          <w:rtl w:val="0"/>
+        </w:rPr>
+        <w:t xml:space="preserve"> Determine whether grain size affects the probability of finding armadillos at a site. Include a graph to illustrate your results.</w:t>
+      </w:r>
+    </w:p>
+    <w:p>
+      <w:pPr>
+        <w:spacing w:after="120" w:lineRule="auto"/>
+        <w:ind w:left="720" w:firstLine="0"/>
+        <w:rPr>
+          <w:b w:val="1"/>
+          <w:color w:val="ab3c5e"/>
+        </w:rPr>
+      </w:pPr>
+      <w:r>
+        <w:rPr>
+          <w:b w:val="1"/>
+          <w:color w:val="ab3c5e"/>
+          <w:rtl w:val="0"/>
+        </w:rPr>
+        <w:t xml:space="preserve">Logistic regression on a generalized linear model shows that soil grain size weakly affects wether or not armadillos will burrow (about 12.54% McFadden R</w:t>
+      </w:r>
+      <w:r>
+        <w:rPr>
+          <w:b w:val="1"/>
+          <w:color w:val="ab3c5e"/>
+          <w:vertAlign w:val="superscript"/>
+          <w:rtl w:val="0"/>
+        </w:rPr>
+        <w:t xml:space="preserve">2</w:t>
+      </w:r>
+      <w:r>
+        <w:rPr>
+          <w:b w:val="1"/>
+          <w:color w:val="ab3c5e"/>
+          <w:rtl w:val="0"/>
+        </w:rPr>
+        <w:t xml:space="preserve">=  0.1253636, p&lt;0.05)</w:t>
+      </w:r>
+    </w:p>
+    <w:p>
+      <w:pPr>
+        <w:spacing w:after="120" w:lineRule="auto"/>
+        <w:ind w:left="720" w:firstLine="0"/>
+        <w:rPr>
+          <w:b w:val="1"/>
+          <w:color w:val="ab3c5e"/>
+        </w:rPr>
+      </w:pPr>
+      <w:r>
+        <w:rPr>
+          <w:b w:val="1"/>
+          <w:color w:val="ab3c5e"/>
+          <w:rtl w:val="0"/>
+        </w:rPr>
+        <w:t xml:space="preserve">This figure shows that while armadillos burrow in all soil types observed, they are more likely to be found in larger grain soils.</w:t>
+      </w:r>
+    </w:p>
+    <w:p>
+      <w:pPr>
+        <w:spacing w:after="120" w:lineRule="auto"/>
+        <w:ind w:left="720" w:firstLine="0"/>
+        <w:rPr>
+          <w:b w:val="1"/>
+          <w:color w:val="ab3c5e"/>
+        </w:rPr>
+      </w:pPr>
+      <w:r>
+        <w:rPr>
+          <w:b w:val="1"/>
+          <w:color w:val="ab3c5e"/>
+        </w:rPr>
+        <w:drawing>
+          <wp:inline distB="114300" distT="114300" distL="114300" distR="114300">
+            <wp:extent cx="5654993" cy="4100297"/>
+            <wp:effectExtent b="0" l="0" r="0" t="0"/>
+            <wp:docPr id="3" name="image3.png"/>
+            <a:graphic>
+              <a:graphicData uri="http://schemas.openxmlformats.org/drawingml/2006/picture">
+                <pic:pic>
+                  <pic:nvPicPr>
+                    <pic:cNvPr id="0" name="image3.png"/>
+                    <pic:cNvPicPr preferRelativeResize="0"/>
+                  </pic:nvPicPr>
+                  <pic:blipFill>
+                    <a:blip r:embed="rId10"/>
+                    <a:srcRect b="0" l="0" r="0" t="0"/>
+                    <a:stretch>
+                      <a:fillRect/>
+                    </a:stretch>
+                  </pic:blipFill>
+                  <pic:spPr>
+                    <a:xfrm>
+                      <a:off x="0" y="0"/>
+                      <a:ext cx="5654993" cy="4100297"/>
+                    </a:xfrm>
+                    <a:prstGeom prst="rect"/>
+                    <a:ln/>
+                  </pic:spPr>
+                </pic:pic>
+              </a:graphicData>
+            </a:graphic>
+          </wp:inline>
+        </w:drawing>
+      </w:r>
+      <w:r>
+        <w:rPr>
+          <w:rtl w:val="0"/>
+        </w:rPr>
       </w:r>
     </w:p>
     <w:p>
@@ -1825,6 +2295,84 @@
       </w:pPr>
       <w:r>
         <w:rPr>
+          <w:rFonts w:ascii="Arial" w:cs="Arial" w:eastAsia="Arial" w:hAnsi="Arial"/>
+          <w:b w:val="0"/>
+          <w:i w:val="0"/>
+          <w:smallCaps w:val="0"/>
+          <w:strike w:val="0"/>
+          <w:color w:val="000000"/>
+          <w:sz w:val="24"/>
+          <w:szCs w:val="24"/>
+          <w:u w:val="none"/>
+          <w:shd w:fill="auto" w:val="clear"/>
+          <w:vertAlign w:val="baseline"/>
+          <w:rtl w:val="0"/>
+        </w:rPr>
+        <w:t xml:space="preserve">6. (15 pts) Luisa studies the growth of cancer cells in the human body. She developed two slightly different versions of a new drug that might reduce the rate of proliferation of cancer cells. She treated cancer cells in tissue culture with each of the new drugs (Drug A and Drug B). She also included a control in which only saline was added to the culture. She had 30 replicates of each treatment and measured the growth of cancer cells in each. The data are in the file </w:t>
+      </w:r>
+      <w:r>
+        <w:rPr>
+          <w:rFonts w:ascii="Arial" w:cs="Arial" w:eastAsia="Arial" w:hAnsi="Arial"/>
+          <w:b w:val="0"/>
+          <w:i w:val="1"/>
+          <w:smallCaps w:val="0"/>
+          <w:strike w:val="0"/>
+          <w:color w:val="000000"/>
+          <w:sz w:val="24"/>
+          <w:szCs w:val="24"/>
+          <w:u w:val="none"/>
+          <w:shd w:fill="auto" w:val="clear"/>
+          <w:vertAlign w:val="baseline"/>
+          <w:rtl w:val="0"/>
+        </w:rPr>
+        <w:t xml:space="preserve">cancerdrug.csv</w:t>
+      </w:r>
+      <w:r>
+        <w:rPr>
+          <w:rFonts w:ascii="Arial" w:cs="Arial" w:eastAsia="Arial" w:hAnsi="Arial"/>
+          <w:b w:val="0"/>
+          <w:i w:val="0"/>
+          <w:smallCaps w:val="0"/>
+          <w:strike w:val="0"/>
+          <w:color w:val="000000"/>
+          <w:sz w:val="24"/>
+          <w:szCs w:val="24"/>
+          <w:u w:val="none"/>
+          <w:shd w:fill="auto" w:val="clear"/>
+          <w:vertAlign w:val="baseline"/>
+          <w:rtl w:val="0"/>
+        </w:rPr>
+        <w:t xml:space="preserve">. Use these data to determine the effectiveness of these drugs. </w:t>
+      </w:r>
+    </w:p>
+    <w:p>
+      <w:pPr>
+        <w:spacing w:after="120" w:lineRule="auto"/>
+        <w:ind w:left="720" w:firstLine="0"/>
+        <w:rPr>
+          <w:rFonts w:ascii="Arial" w:cs="Arial" w:eastAsia="Arial" w:hAnsi="Arial"/>
+          <w:b w:val="0"/>
+          <w:i w:val="0"/>
+          <w:smallCaps w:val="0"/>
+          <w:strike w:val="0"/>
+          <w:color w:val="000000"/>
+          <w:sz w:val="24"/>
+          <w:szCs w:val="24"/>
+          <w:u w:val="none"/>
+          <w:shd w:fill="auto" w:val="clear"/>
+          <w:vertAlign w:val="baseline"/>
+        </w:rPr>
+      </w:pPr>
+      <w:r>
+        <w:rPr>
+          <w:b w:val="1"/>
+          <w:color w:val="ab3c5e"/>
+          <w:rtl w:val="0"/>
+        </w:rPr>
+        <w:t xml:space="preserve">o showe</w:t>
+      </w:r>
+      <w:r>
+        <w:rPr>
           <w:rtl w:val="0"/>
         </w:rPr>
       </w:r>
@@ -1875,7 +2423,7 @@
           <w:vertAlign w:val="baseline"/>
           <w:rtl w:val="0"/>
         </w:rPr>
-        <w:t xml:space="preserve">6. (15 pts) Luisa studies the growth of cancer cells in the human body. She developed two slightly different versions of a new drug that might reduce the rate of proliferation of cancer cells. She treated cancer cells in tissue culture with each of the new drugs (Drug A and Drug B). She also included a control in which only saline was added to the culture. She had 30 replicates of each treatment and measured the growth of cancer cells in each. The data are in the file </w:t>
+        <w:t xml:space="preserve">7. (10 pts) Kate is working on a recovery plan for the green sea turtle. As part of this plan, she needs to build a demographic model that will project population growth (or decline). To build a more accurate model, she wants to know if per-capita reproductive output of females varies among sites. She has access to a data set that gives reproductive output (eggs laid per nesting female) at three sites, pooled over a 30 year time span. Bear in mind that reproductive output is often a function of body size in animals, and this effect should be controlled for statistically. The file </w:t>
       </w:r>
       <w:r>
         <w:rPr>
@@ -1892,7 +2440,7 @@
           <w:vertAlign w:val="baseline"/>
           <w:rtl w:val="0"/>
         </w:rPr>
-        <w:t xml:space="preserve">cancerdrug.csv</w:t>
+        <w:t xml:space="preserve">SeaTurtle.csv</w:t>
       </w:r>
       <w:r>
         <w:rPr>
@@ -1909,126 +2457,6 @@
           <w:vertAlign w:val="baseline"/>
           <w:rtl w:val="0"/>
         </w:rPr>
-        <w:t xml:space="preserve">. Use these data to determine the effectiveness of these drugs. </w:t>
-      </w:r>
-    </w:p>
-    <w:p>
-      <w:pPr>
-        <w:keepNext w:val="0"/>
-        <w:keepLines w:val="0"/>
-        <w:pageBreakBefore w:val="0"/>
-        <w:widowControl w:val="1"/>
-        <w:pBdr>
-          <w:top w:space="0" w:sz="0" w:val="nil"/>
-          <w:left w:space="0" w:sz="0" w:val="nil"/>
-          <w:bottom w:space="0" w:sz="0" w:val="nil"/>
-          <w:right w:space="0" w:sz="0" w:val="nil"/>
-          <w:between w:space="0" w:sz="0" w:val="nil"/>
-        </w:pBdr>
-        <w:shd w:fill="auto" w:val="clear"/>
-        <w:spacing w:after="240" w:before="0" w:line="240" w:lineRule="auto"/>
-        <w:ind w:left="0" w:right="0" w:firstLine="0"/>
-        <w:jc w:val="left"/>
-        <w:rPr>
-          <w:rFonts w:ascii="Arial" w:cs="Arial" w:eastAsia="Arial" w:hAnsi="Arial"/>
-          <w:b w:val="0"/>
-          <w:i w:val="0"/>
-          <w:smallCaps w:val="0"/>
-          <w:strike w:val="0"/>
-          <w:color w:val="000000"/>
-          <w:sz w:val="24"/>
-          <w:szCs w:val="24"/>
-          <w:u w:val="none"/>
-          <w:shd w:fill="auto" w:val="clear"/>
-          <w:vertAlign w:val="baseline"/>
-        </w:rPr>
-      </w:pPr>
-      <w:r>
-        <w:rPr>
-          <w:rtl w:val="0"/>
-        </w:rPr>
-      </w:r>
-    </w:p>
-    <w:p>
-      <w:pPr>
-        <w:keepNext w:val="0"/>
-        <w:keepLines w:val="0"/>
-        <w:pageBreakBefore w:val="0"/>
-        <w:widowControl w:val="1"/>
-        <w:pBdr>
-          <w:top w:space="0" w:sz="0" w:val="nil"/>
-          <w:left w:space="0" w:sz="0" w:val="nil"/>
-          <w:bottom w:space="0" w:sz="0" w:val="nil"/>
-          <w:right w:space="0" w:sz="0" w:val="nil"/>
-          <w:between w:space="0" w:sz="0" w:val="nil"/>
-        </w:pBdr>
-        <w:shd w:fill="auto" w:val="clear"/>
-        <w:spacing w:after="240" w:before="0" w:line="240" w:lineRule="auto"/>
-        <w:ind w:left="0" w:right="0" w:firstLine="0"/>
-        <w:jc w:val="left"/>
-        <w:rPr>
-          <w:rFonts w:ascii="Arial" w:cs="Arial" w:eastAsia="Arial" w:hAnsi="Arial"/>
-          <w:b w:val="0"/>
-          <w:i w:val="0"/>
-          <w:smallCaps w:val="0"/>
-          <w:strike w:val="0"/>
-          <w:color w:val="000000"/>
-          <w:sz w:val="24"/>
-          <w:szCs w:val="24"/>
-          <w:u w:val="none"/>
-          <w:shd w:fill="auto" w:val="clear"/>
-          <w:vertAlign w:val="baseline"/>
-        </w:rPr>
-      </w:pPr>
-      <w:r>
-        <w:rPr>
-          <w:rFonts w:ascii="Arial" w:cs="Arial" w:eastAsia="Arial" w:hAnsi="Arial"/>
-          <w:b w:val="0"/>
-          <w:i w:val="0"/>
-          <w:smallCaps w:val="0"/>
-          <w:strike w:val="0"/>
-          <w:color w:val="000000"/>
-          <w:sz w:val="24"/>
-          <w:szCs w:val="24"/>
-          <w:u w:val="none"/>
-          <w:shd w:fill="auto" w:val="clear"/>
-          <w:vertAlign w:val="baseline"/>
-          <w:rtl w:val="0"/>
-        </w:rPr>
-        <w:t xml:space="preserve">7. (10 pts) Kate is working on a recovery plan for the green sea turtle. As part of this plan, she needs to build a demographic model that will project population growth (or decline). To build a more accurate model, she wants to know if per-capita reproductive output of females varies among sites. She has access to a data set that gives reproductive output (eggs laid per nesting female) at three sites, pooled over a 30 year time span. Bear in mind that reproductive output is often a function of body size in animals, and this effect should be controlled for statistically. The file </w:t>
-      </w:r>
-      <w:r>
-        <w:rPr>
-          <w:rFonts w:ascii="Arial" w:cs="Arial" w:eastAsia="Arial" w:hAnsi="Arial"/>
-          <w:b w:val="0"/>
-          <w:i w:val="1"/>
-          <w:smallCaps w:val="0"/>
-          <w:strike w:val="0"/>
-          <w:color w:val="000000"/>
-          <w:sz w:val="24"/>
-          <w:szCs w:val="24"/>
-          <w:u w:val="none"/>
-          <w:shd w:fill="auto" w:val="clear"/>
-          <w:vertAlign w:val="baseline"/>
-          <w:rtl w:val="0"/>
-        </w:rPr>
-        <w:t xml:space="preserve">SeaTurtle.csv</w:t>
-      </w:r>
-      <w:r>
-        <w:rPr>
-          <w:rFonts w:ascii="Arial" w:cs="Arial" w:eastAsia="Arial" w:hAnsi="Arial"/>
-          <w:b w:val="0"/>
-          <w:i w:val="0"/>
-          <w:smallCaps w:val="0"/>
-          <w:strike w:val="0"/>
-          <w:color w:val="000000"/>
-          <w:sz w:val="24"/>
-          <w:szCs w:val="24"/>
-          <w:u w:val="none"/>
-          <w:shd w:fill="auto" w:val="clear"/>
-          <w:vertAlign w:val="baseline"/>
-          <w:rtl w:val="0"/>
-        </w:rPr>
         <w:t xml:space="preserve"> also includes the carapace length (i.e., shell length) as a measure of size. Based on the data, does per-capita reproductive output differ among sites? Is it a function of body size? Does the effect of body size differ among sites? Include a graph illustrating your results. </w:t>
       </w:r>
     </w:p>
@@ -2044,9 +2472,9 @@
       </w:r>
     </w:p>
     <w:sectPr>
-      <w:headerReference r:id="rId9" w:type="default"/>
-      <w:footerReference r:id="rId10" w:type="default"/>
-      <w:footerReference r:id="rId11" w:type="even"/>
+      <w:headerReference r:id="rId11" w:type="default"/>
+      <w:footerReference r:id="rId12" w:type="default"/>
+      <w:footerReference r:id="rId13" w:type="even"/>
       <w:pgSz w:h="15840" w:w="12240" w:orient="portrait"/>
       <w:pgMar w:bottom="1152" w:top="1152" w:left="1152" w:right="1152" w:header="720" w:footer="720"/>
       <w:pgNumType w:start="1"/>
@@ -2360,105 +2788,7 @@
 </file>
 
 <file path=word/numbering.xml><?xml version="1.0" encoding="utf-8"?>
-<w:numbering xmlns:mc="http://schemas.openxmlformats.org/markup-compatibility/2006" xmlns:o="urn:schemas-microsoft-com:office:office" xmlns:r="http://schemas.openxmlformats.org/officeDocument/2006/relationships" xmlns:m="http://schemas.openxmlformats.org/officeDocument/2006/math" xmlns:v="urn:schemas-microsoft-com:vml" xmlns:wp="http://schemas.openxmlformats.org/drawingml/2006/wordprocessingDrawing" xmlns:w10="urn:schemas-microsoft-com:office:word" xmlns:w="http://schemas.openxmlformats.org/wordprocessingml/2006/main" xmlns:wne="http://schemas.microsoft.com/office/word/2006/wordml" xmlns:sl="http://schemas.openxmlformats.org/schemaLibrary/2006/main" xmlns:a="http://schemas.openxmlformats.org/drawingml/2006/main" xmlns:pic="http://schemas.openxmlformats.org/drawingml/2006/picture" xmlns:c="http://schemas.openxmlformats.org/drawingml/2006/chart" xmlns:lc="http://schemas.openxmlformats.org/drawingml/2006/lockedCanvas" xmlns:dgm="http://schemas.openxmlformats.org/drawingml/2006/diagram" xmlns:wps="http://schemas.microsoft.com/office/word/2010/wordprocessingShape" xmlns:wpg="http://schemas.microsoft.com/office/word/2010/wordprocessingGroup" xmlns:w14="http://schemas.microsoft.com/office/word/2010/wordml" xmlns:w15="http://schemas.microsoft.com/office/word/2012/wordml" xmlns:w16="http://schemas.microsoft.com/office/word/2018/wordml" xmlns:w16cex="http://schemas.microsoft.com/office/word/2018/wordml/cex" xmlns:w16cid="http://schemas.microsoft.com/office/word/2016/wordml/cid" xmlns="http://schemas.microsoft.com/office/tasks/2019/documenttasks" xmlns:cr="http://schemas.microsoft.com/office/comments/2020/reactions">
-  <w:abstractNum w:abstractNumId="1">
-    <w:lvl w:ilvl="0">
-      <w:start w:val="1"/>
-      <w:numFmt w:val="lowerLetter"/>
-      <w:lvlText w:val="(%1)"/>
-      <w:lvlJc w:val="left"/>
-      <w:pPr>
-        <w:ind w:left="720" w:hanging="360"/>
-      </w:pPr>
-      <w:rPr>
-        <w:color w:val="000000"/>
-      </w:rPr>
-    </w:lvl>
-    <w:lvl w:ilvl="1">
-      <w:start w:val="1"/>
-      <w:numFmt w:val="lowerLetter"/>
-      <w:lvlText w:val="%2."/>
-      <w:lvlJc w:val="left"/>
-      <w:pPr>
-        <w:ind w:left="1440" w:hanging="360"/>
-      </w:pPr>
-      <w:rPr/>
-    </w:lvl>
-    <w:lvl w:ilvl="2">
-      <w:start w:val="1"/>
-      <w:numFmt w:val="lowerRoman"/>
-      <w:lvlText w:val="%3."/>
-      <w:lvlJc w:val="right"/>
-      <w:pPr>
-        <w:ind w:left="2160" w:hanging="180"/>
-      </w:pPr>
-      <w:rPr/>
-    </w:lvl>
-    <w:lvl w:ilvl="3">
-      <w:start w:val="1"/>
-      <w:numFmt w:val="decimal"/>
-      <w:lvlText w:val="%4."/>
-      <w:lvlJc w:val="left"/>
-      <w:pPr>
-        <w:ind w:left="2880" w:hanging="360"/>
-      </w:pPr>
-      <w:rPr/>
-    </w:lvl>
-    <w:lvl w:ilvl="4">
-      <w:start w:val="1"/>
-      <w:numFmt w:val="lowerLetter"/>
-      <w:lvlText w:val="%5."/>
-      <w:lvlJc w:val="left"/>
-      <w:pPr>
-        <w:ind w:left="3600" w:hanging="360"/>
-      </w:pPr>
-      <w:rPr/>
-    </w:lvl>
-    <w:lvl w:ilvl="5">
-      <w:start w:val="1"/>
-      <w:numFmt w:val="lowerRoman"/>
-      <w:lvlText w:val="%6."/>
-      <w:lvlJc w:val="right"/>
-      <w:pPr>
-        <w:ind w:left="4320" w:hanging="180"/>
-      </w:pPr>
-      <w:rPr/>
-    </w:lvl>
-    <w:lvl w:ilvl="6">
-      <w:start w:val="1"/>
-      <w:numFmt w:val="decimal"/>
-      <w:lvlText w:val="%7."/>
-      <w:lvlJc w:val="left"/>
-      <w:pPr>
-        <w:ind w:left="5040" w:hanging="360"/>
-      </w:pPr>
-      <w:rPr/>
-    </w:lvl>
-    <w:lvl w:ilvl="7">
-      <w:start w:val="1"/>
-      <w:numFmt w:val="lowerLetter"/>
-      <w:lvlText w:val="%8."/>
-      <w:lvlJc w:val="left"/>
-      <w:pPr>
-        <w:ind w:left="5760" w:hanging="360"/>
-      </w:pPr>
-      <w:rPr/>
-    </w:lvl>
-    <w:lvl w:ilvl="8">
-      <w:start w:val="1"/>
-      <w:numFmt w:val="lowerRoman"/>
-      <w:lvlText w:val="%9."/>
-      <w:lvlJc w:val="right"/>
-      <w:pPr>
-        <w:ind w:left="6480" w:hanging="180"/>
-      </w:pPr>
-      <w:rPr/>
-    </w:lvl>
-  </w:abstractNum>
-  <w:num w:numId="1">
-    <w:abstractNumId w:val="1"/>
-  </w:num>
-</w:numbering>
+<w:numbering xmlns:mc="http://schemas.openxmlformats.org/markup-compatibility/2006" xmlns:o="urn:schemas-microsoft-com:office:office" xmlns:r="http://schemas.openxmlformats.org/officeDocument/2006/relationships" xmlns:m="http://schemas.openxmlformats.org/officeDocument/2006/math" xmlns:v="urn:schemas-microsoft-com:vml" xmlns:wp="http://schemas.openxmlformats.org/drawingml/2006/wordprocessingDrawing" xmlns:w10="urn:schemas-microsoft-com:office:word" xmlns:w="http://schemas.openxmlformats.org/wordprocessingml/2006/main" xmlns:wne="http://schemas.microsoft.com/office/word/2006/wordml" xmlns:sl="http://schemas.openxmlformats.org/schemaLibrary/2006/main" xmlns:a="http://schemas.openxmlformats.org/drawingml/2006/main" xmlns:pic="http://schemas.openxmlformats.org/drawingml/2006/picture" xmlns:c="http://schemas.openxmlformats.org/drawingml/2006/chart" xmlns:lc="http://schemas.openxmlformats.org/drawingml/2006/lockedCanvas" xmlns:dgm="http://schemas.openxmlformats.org/drawingml/2006/diagram" xmlns:wps="http://schemas.microsoft.com/office/word/2010/wordprocessingShape" xmlns:wpg="http://schemas.microsoft.com/office/word/2010/wordprocessingGroup" xmlns:w14="http://schemas.microsoft.com/office/word/2010/wordml" xmlns:w15="http://schemas.microsoft.com/office/word/2012/wordml" xmlns:w16="http://schemas.microsoft.com/office/word/2018/wordml" xmlns:w16cex="http://schemas.microsoft.com/office/word/2018/wordml/cex" xmlns:w16cid="http://schemas.microsoft.com/office/word/2016/wordml/cid" xmlns="http://schemas.microsoft.com/office/tasks/2019/documenttasks" xmlns:cr="http://schemas.microsoft.com/office/comments/2020/reactions"/>
 </file>
 
 <file path=word/styles.xml><?xml version="1.0" encoding="utf-8"?>
@@ -3147,7 +3477,7 @@
 
 <file path=customXML/item1.xml><?xml version="1.0" encoding="utf-8"?>
 <go:gDocsCustomXmlDataStorage xmlns:go="http://customooxmlschemas.google.com/" xmlns:r="http://schemas.openxmlformats.org/officeDocument/2006/relationships" uri="GoogleDocsCustomDataVersion2">
-  <go:docsCustomData xmlns:go="http://customooxmlschemas.google.com/" roundtripDataSignature="AMtx7mjO3o/wCoLYszNxaSCo/XAjDTiVlA==">CgMxLjAaHQoBMBIYChYIB0ISEhBBcmlhbCBVbmljb2RlIE1TOAByITEtMy1IU193eUlJY2pyZTdWdkJfYTlkVGt5b3dWUmpyYw==</go:docsCustomData>
+  <go:docsCustomData xmlns:go="http://customooxmlschemas.google.com/" roundtripDataSignature="AMtx7mirG4SK6xPzo6wIKKyGMC25NqR9cg==">CgMxLjAaHQoBMBIYChYIB0ISEhBBcmlhbCBVbmljb2RlIE1TOABqKQoUc3VnZ2VzdC5pN2Y4Y2NycjlncDgSEVNhY2hhIE1lZGpvLUFrb25vciExLTMtSFNfd3lJSWNqcmU3VnZCX2E5ZFRreW93VlJqcmM=</go:docsCustomData>
 </go:gDocsCustomXmlDataStorage>
 </file>
 

</xml_diff>

<commit_message>
11/13 need mango sticky rice
</commit_message>
<xml_diff>
--- a/Homeworks/FINAL/MedjoS_Final.docx
+++ b/Homeworks/FINAL/MedjoS_Final.docx
@@ -2171,7 +2171,7 @@
           <w:color w:val="ab3c5e"/>
           <w:rtl w:val="0"/>
         </w:rPr>
-        <w:t xml:space="preserve">Logistic regression on a generalized linear model shows that soil grain size weakly affects wether or not armadillos will burrow (about 12.54% McFadden R</w:t>
+        <w:t xml:space="preserve">Logistic regression on a generalized linear model shows that soil grain size weakly affects the probability of armadillo burrowing (about 12.54% McFadden R</w:t>
       </w:r>
       <w:r>
         <w:rPr>
@@ -2188,7 +2188,7 @@
           <w:color w:val="ab3c5e"/>
           <w:rtl w:val="0"/>
         </w:rPr>
-        <w:t xml:space="preserve">=  0.1253636, p&lt;0.05)</w:t>
+        <w:t xml:space="preserve">=  0.1253636, p&lt;0.05).</w:t>
       </w:r>
     </w:p>
     <w:p>

</xml_diff>